<commit_message>
feat: Improve dispatches format
</commit_message>
<xml_diff>
--- a/public/despachos.docx
+++ b/public/despachos.docx
@@ -191,7 +191,15 @@
           <w:sz w:val="18"/>
           <w:szCs w:val="18"/>
         </w:rPr>
-        <w:t xml:space="preserve">de </w:t>
+        <w:t>/</w:t>
+      </w:r>
+      <w:r>
+        <w:rPr>
+          <w:rFonts w:ascii="Times New Roman" w:hAnsi="Times New Roman"/>
+          <w:sz w:val="18"/>
+          <w:szCs w:val="18"/>
+        </w:rPr>
+        <w:t xml:space="preserve"> </w:t>
       </w:r>
       <w:r>
         <w:rPr>
@@ -235,8 +243,17 @@
           <w:rFonts w:ascii="Times New Roman" w:hAnsi="Times New Roman"/>
           <w:sz w:val="18"/>
           <w:szCs w:val="18"/>
-        </w:rPr>
-        <w:t xml:space="preserve">del </w:t>
+          <w:lang w:val="es-ES"/>
+        </w:rPr>
+        <w:t>/</w:t>
+      </w:r>
+      <w:r>
+        <w:rPr>
+          <w:rFonts w:ascii="Times New Roman" w:hAnsi="Times New Roman"/>
+          <w:sz w:val="18"/>
+          <w:szCs w:val="18"/>
+        </w:rPr>
+        <w:t xml:space="preserve"> </w:t>
       </w:r>
       <w:r>
         <w:rPr>
@@ -389,7 +406,7 @@
                 <w:b/>
                 <w:sz w:val="18"/>
                 <w:szCs w:val="18"/>
-                <w:lang w:val="es-ES"/>
+                <w:lang w:val="es-419"/>
               </w:rPr>
             </w:pPr>
             <w:proofErr w:type="spellStart"/>
@@ -399,7 +416,7 @@
                 <w:b/>
                 <w:sz w:val="18"/>
                 <w:szCs w:val="18"/>
-                <w:lang w:val="es-VE"/>
+                <w:lang w:val="es-419"/>
               </w:rPr>
               <w:t>Nº</w:t>
             </w:r>
@@ -410,7 +427,7 @@
                 <w:b/>
                 <w:sz w:val="18"/>
                 <w:szCs w:val="18"/>
-                <w:lang w:val="es-VE"/>
+                <w:lang w:val="es-419"/>
               </w:rPr>
               <w:t>: CSL-SERABAST-</w:t>
             </w:r>
@@ -420,19 +437,20 @@
                 <w:b/>
                 <w:sz w:val="18"/>
                 <w:szCs w:val="18"/>
-                <w:lang w:val="es-ES"/>
-              </w:rPr>
-              <w:t>042</w:t>
-            </w:r>
+                <w:lang w:val="es-419"/>
+              </w:rPr>
+              <w:t>+++</w:t>
+            </w:r>
+            <w:proofErr w:type="spellStart"/>
             <w:r>
               <w:rPr>
                 <w:rFonts w:ascii="Times New Roman" w:hAnsi="Times New Roman"/>
                 <w:b/>
                 <w:sz w:val="18"/>
                 <w:szCs w:val="18"/>
-                <w:lang w:val="es-VE"/>
-              </w:rPr>
-              <w:t>-2Ø2</w:t>
+                <w:lang w:val="es-419"/>
+              </w:rPr>
+              <w:t>c</w:t>
             </w:r>
             <w:r>
               <w:rPr>
@@ -440,9 +458,82 @@
                 <w:b/>
                 <w:sz w:val="18"/>
                 <w:szCs w:val="18"/>
-                <w:lang w:val="es-ES"/>
-              </w:rPr>
-              <w:t>4</w:t>
+                <w:lang w:val="es-419"/>
+              </w:rPr>
+              <w:t>o</w:t>
+            </w:r>
+            <w:r>
+              <w:rPr>
+                <w:rFonts w:ascii="Times New Roman" w:hAnsi="Times New Roman"/>
+                <w:b/>
+                <w:sz w:val="18"/>
+                <w:szCs w:val="18"/>
+                <w:lang w:val="es-419"/>
+              </w:rPr>
+              <w:t>digo</w:t>
+            </w:r>
+            <w:proofErr w:type="spellEnd"/>
+            <w:r>
+              <w:rPr>
+                <w:rFonts w:ascii="Times New Roman" w:hAnsi="Times New Roman"/>
+                <w:b/>
+                <w:sz w:val="18"/>
+                <w:szCs w:val="18"/>
+                <w:lang w:val="es-419"/>
+              </w:rPr>
+              <w:t>+++</w:t>
+            </w:r>
+            <w:r>
+              <w:rPr>
+                <w:rFonts w:ascii="Times New Roman" w:hAnsi="Times New Roman"/>
+                <w:b/>
+                <w:sz w:val="18"/>
+                <w:szCs w:val="18"/>
+                <w:lang w:val="es-419"/>
+              </w:rPr>
+              <w:t>-</w:t>
+            </w:r>
+            <w:r>
+              <w:rPr>
+                <w:rFonts w:ascii="Times New Roman" w:hAnsi="Times New Roman"/>
+                <w:b/>
+                <w:sz w:val="18"/>
+                <w:szCs w:val="18"/>
+                <w:lang w:val="es-419"/>
+              </w:rPr>
+              <w:t>+++</w:t>
+            </w:r>
+            <w:proofErr w:type="spellStart"/>
+            <w:r>
+              <w:rPr>
+                <w:rFonts w:ascii="Times New Roman" w:hAnsi="Times New Roman"/>
+                <w:b/>
+                <w:sz w:val="18"/>
+                <w:szCs w:val="18"/>
+                <w:lang w:val="es-419"/>
+              </w:rPr>
+              <w:t>anio_actu</w:t>
+            </w:r>
+            <w:r>
+              <w:rPr>
+                <w:rFonts w:ascii="Times New Roman" w:hAnsi="Times New Roman"/>
+                <w:b/>
+                <w:sz w:val="18"/>
+                <w:szCs w:val="18"/>
+                <w:lang w:val="es-419"/>
+              </w:rPr>
+              <w:t>al</w:t>
+            </w:r>
+            <w:proofErr w:type="spellEnd"/>
+            <w:r>
+              <w:rPr>
+                <w:rFonts w:ascii="Times New Roman" w:hAnsi="Times New Roman"/>
+                <w:b/>
+                <w:sz w:val="18"/>
+                <w:szCs w:val="18"/>
+                <w:lang w:val="es-419"/>
+              </w:rPr>
+              <w:t>+++</w:t>
             </w:r>
           </w:p>
         </w:tc>
@@ -469,6 +560,7 @@
                 <w:b/>
                 <w:sz w:val="18"/>
                 <w:szCs w:val="18"/>
+                <w:lang w:val="es-419"/>
               </w:rPr>
             </w:pPr>
           </w:p>
@@ -486,6 +578,7 @@
                 <w:b/>
                 <w:sz w:val="18"/>
                 <w:szCs w:val="18"/>
+                <w:lang w:val="es-419"/>
               </w:rPr>
             </w:pPr>
           </w:p>
@@ -521,6 +614,7 @@
                 <w:b/>
                 <w:sz w:val="18"/>
                 <w:szCs w:val="18"/>
+                <w:lang w:val="es-419"/>
               </w:rPr>
             </w:pPr>
           </w:p>
@@ -656,6 +750,14 @@
                 <w:szCs w:val="18"/>
               </w:rPr>
             </w:pPr>
+            <w:r>
+              <w:rPr>
+                <w:rFonts w:ascii="Times New Roman" w:hAnsi="Times New Roman"/>
+                <w:sz w:val="18"/>
+                <w:szCs w:val="18"/>
+              </w:rPr>
+              <w:t>+++unidad+++</w:t>
+            </w:r>
           </w:p>
         </w:tc>
       </w:tr>
@@ -713,6 +815,7 @@
         <w:t>+++</w:t>
       </w:r>
       <w:proofErr w:type="spellStart"/>
+      <w:proofErr w:type="gramStart"/>
       <w:r>
         <w:rPr>
           <w:rFonts w:ascii="Times New Roman" w:hAnsi="Times New Roman"/>
@@ -720,7 +823,17 @@
           <w:sz w:val="18"/>
           <w:szCs w:val="18"/>
         </w:rPr>
-        <w:t>autorizador.grado.</w:t>
+        <w:t>autorizador.grado</w:t>
+      </w:r>
+      <w:proofErr w:type="gramEnd"/>
+      <w:r>
+        <w:rPr>
+          <w:rFonts w:ascii="Times New Roman" w:hAnsi="Times New Roman"/>
+          <w:b/>
+          <w:sz w:val="18"/>
+          <w:szCs w:val="18"/>
+        </w:rPr>
+        <w:t>.</w:t>
       </w:r>
       <w:r>
         <w:rPr>
@@ -947,19 +1060,19 @@
         <w:tblLook w:val="04A0" w:firstRow="1" w:lastRow="0" w:firstColumn="1" w:lastColumn="0" w:noHBand="0" w:noVBand="1"/>
       </w:tblPr>
       <w:tblGrid>
-        <w:gridCol w:w="660"/>
-        <w:gridCol w:w="1479"/>
-        <w:gridCol w:w="2670"/>
-        <w:gridCol w:w="691"/>
-        <w:gridCol w:w="1242"/>
-        <w:gridCol w:w="829"/>
-        <w:gridCol w:w="966"/>
-        <w:gridCol w:w="1935"/>
+        <w:gridCol w:w="663"/>
+        <w:gridCol w:w="1035"/>
+        <w:gridCol w:w="1841"/>
+        <w:gridCol w:w="568"/>
+        <w:gridCol w:w="708"/>
+        <w:gridCol w:w="1275"/>
+        <w:gridCol w:w="2838"/>
+        <w:gridCol w:w="1544"/>
       </w:tblGrid>
       <w:tr>
         <w:tc>
           <w:tcPr>
-            <w:tcW w:w="315" w:type="pct"/>
+            <w:tcW w:w="317" w:type="pct"/>
             <w:tcBorders>
               <w:top w:val="single" w:sz="4" w:space="0" w:color="auto"/>
               <w:left w:val="single" w:sz="4" w:space="0" w:color="auto"/>
@@ -994,7 +1107,7 @@
         </w:tc>
         <w:tc>
           <w:tcPr>
-            <w:tcW w:w="706" w:type="pct"/>
+            <w:tcW w:w="494" w:type="pct"/>
             <w:tcBorders>
               <w:top w:val="single" w:sz="4" w:space="0" w:color="auto"/>
               <w:left w:val="single" w:sz="4" w:space="0" w:color="auto"/>
@@ -1038,7 +1151,7 @@
         </w:tc>
         <w:tc>
           <w:tcPr>
-            <w:tcW w:w="1275" w:type="pct"/>
+            <w:tcW w:w="879" w:type="pct"/>
             <w:tcBorders>
               <w:top w:val="single" w:sz="4" w:space="0" w:color="auto"/>
               <w:left w:val="single" w:sz="4" w:space="0" w:color="auto"/>
@@ -1065,13 +1178,13 @@
                 <w:sz w:val="16"/>
                 <w:szCs w:val="16"/>
               </w:rPr>
-              <w:t>DESCRIPCION</w:t>
-            </w:r>
-          </w:p>
-        </w:tc>
-        <w:tc>
-          <w:tcPr>
-            <w:tcW w:w="330" w:type="pct"/>
+              <w:t>RENGLÓN</w:t>
+            </w:r>
+          </w:p>
+        </w:tc>
+        <w:tc>
+          <w:tcPr>
+            <w:tcW w:w="271" w:type="pct"/>
             <w:tcBorders>
               <w:top w:val="single" w:sz="4" w:space="0" w:color="auto"/>
               <w:left w:val="single" w:sz="4" w:space="0" w:color="auto"/>
@@ -1105,7 +1218,7 @@
         </w:tc>
         <w:tc>
           <w:tcPr>
-            <w:tcW w:w="593" w:type="pct"/>
+            <w:tcW w:w="338" w:type="pct"/>
             <w:tcBorders>
               <w:top w:val="single" w:sz="4" w:space="0" w:color="auto"/>
               <w:left w:val="single" w:sz="4" w:space="0" w:color="auto"/>
@@ -1137,7 +1250,7 @@
         </w:tc>
         <w:tc>
           <w:tcPr>
-            <w:tcW w:w="396" w:type="pct"/>
+            <w:tcW w:w="609" w:type="pct"/>
             <w:tcBorders>
               <w:top w:val="single" w:sz="4" w:space="0" w:color="auto"/>
               <w:left w:val="single" w:sz="4" w:space="0" w:color="auto"/>
@@ -1170,7 +1283,7 @@
         </w:tc>
         <w:tc>
           <w:tcPr>
-            <w:tcW w:w="461" w:type="pct"/>
+            <w:tcW w:w="1355" w:type="pct"/>
             <w:tcBorders>
               <w:top w:val="single" w:sz="4" w:space="0" w:color="auto"/>
               <w:left w:val="single" w:sz="4" w:space="0" w:color="auto"/>
@@ -1203,7 +1316,7 @@
         </w:tc>
         <w:tc>
           <w:tcPr>
-            <w:tcW w:w="924" w:type="pct"/>
+            <w:tcW w:w="737" w:type="pct"/>
             <w:tcBorders>
               <w:top w:val="single" w:sz="4" w:space="0" w:color="auto"/>
               <w:left w:val="single" w:sz="4" w:space="0" w:color="auto"/>
@@ -1240,7 +1353,7 @@
         </w:trPr>
         <w:tc>
           <w:tcPr>
-            <w:tcW w:w="315" w:type="pct"/>
+            <w:tcW w:w="317" w:type="pct"/>
             <w:tcBorders>
               <w:top w:val="single" w:sz="4" w:space="0" w:color="auto"/>
               <w:left w:val="single" w:sz="4" w:space="0" w:color="auto"/>
@@ -1325,7 +1438,7 @@
         </w:tc>
         <w:tc>
           <w:tcPr>
-            <w:tcW w:w="706" w:type="pct"/>
+            <w:tcW w:w="494" w:type="pct"/>
             <w:tcBorders>
               <w:top w:val="single" w:sz="4" w:space="0" w:color="auto"/>
               <w:left w:val="single" w:sz="4" w:space="0" w:color="auto"/>
@@ -1350,7 +1463,7 @@
         </w:tc>
         <w:tc>
           <w:tcPr>
-            <w:tcW w:w="1275" w:type="pct"/>
+            <w:tcW w:w="879" w:type="pct"/>
             <w:tcBorders>
               <w:top w:val="single" w:sz="4" w:space="0" w:color="auto"/>
               <w:left w:val="single" w:sz="4" w:space="0" w:color="auto"/>
@@ -1374,7 +1487,7 @@
         </w:tc>
         <w:tc>
           <w:tcPr>
-            <w:tcW w:w="330" w:type="pct"/>
+            <w:tcW w:w="271" w:type="pct"/>
             <w:tcBorders>
               <w:top w:val="single" w:sz="4" w:space="0" w:color="auto"/>
               <w:left w:val="single" w:sz="4" w:space="0" w:color="auto"/>
@@ -1398,7 +1511,7 @@
         </w:tc>
         <w:tc>
           <w:tcPr>
-            <w:tcW w:w="593" w:type="pct"/>
+            <w:tcW w:w="338" w:type="pct"/>
             <w:tcBorders>
               <w:top w:val="single" w:sz="4" w:space="0" w:color="auto"/>
               <w:left w:val="single" w:sz="4" w:space="0" w:color="auto"/>
@@ -1422,7 +1535,7 @@
         </w:tc>
         <w:tc>
           <w:tcPr>
-            <w:tcW w:w="396" w:type="pct"/>
+            <w:tcW w:w="609" w:type="pct"/>
             <w:tcBorders>
               <w:top w:val="single" w:sz="4" w:space="0" w:color="auto"/>
               <w:left w:val="single" w:sz="4" w:space="0" w:color="auto"/>
@@ -1446,7 +1559,7 @@
         </w:tc>
         <w:tc>
           <w:tcPr>
-            <w:tcW w:w="461" w:type="pct"/>
+            <w:tcW w:w="1355" w:type="pct"/>
             <w:tcBorders>
               <w:top w:val="single" w:sz="4" w:space="0" w:color="auto"/>
               <w:left w:val="single" w:sz="4" w:space="0" w:color="auto"/>
@@ -1470,7 +1583,7 @@
         </w:tc>
         <w:tc>
           <w:tcPr>
-            <w:tcW w:w="924" w:type="pct"/>
+            <w:tcW w:w="737" w:type="pct"/>
             <w:tcBorders>
               <w:top w:val="single" w:sz="4" w:space="0" w:color="auto"/>
               <w:left w:val="single" w:sz="4" w:space="0" w:color="auto"/>
@@ -1498,7 +1611,7 @@
         </w:trPr>
         <w:tc>
           <w:tcPr>
-            <w:tcW w:w="315" w:type="pct"/>
+            <w:tcW w:w="317" w:type="pct"/>
             <w:tcBorders>
               <w:top w:val="single" w:sz="4" w:space="0" w:color="auto"/>
               <w:left w:val="single" w:sz="4" w:space="0" w:color="auto"/>
@@ -1579,7 +1692,7 @@
         </w:tc>
         <w:tc>
           <w:tcPr>
-            <w:tcW w:w="706" w:type="pct"/>
+            <w:tcW w:w="494" w:type="pct"/>
             <w:tcBorders>
               <w:top w:val="single" w:sz="4" w:space="0" w:color="auto"/>
               <w:left w:val="single" w:sz="4" w:space="0" w:color="auto"/>
@@ -1618,6 +1731,7 @@
               <w:t>=$</w:t>
             </w:r>
             <w:proofErr w:type="spellStart"/>
+            <w:proofErr w:type="gramStart"/>
             <w:r>
               <w:rPr>
                 <w:rFonts w:ascii="Times New Roman" w:hAnsi="Times New Roman"/>
@@ -1634,7 +1748,17 @@
                 <w:szCs w:val="20"/>
                 <w:lang w:val="en-US"/>
               </w:rPr>
-              <w:t>renglon.numero_parte</w:t>
+              <w:t>renglon</w:t>
+            </w:r>
+            <w:proofErr w:type="gramEnd"/>
+            <w:r>
+              <w:rPr>
+                <w:rFonts w:ascii="Times New Roman" w:hAnsi="Times New Roman"/>
+                <w:sz w:val="20"/>
+                <w:szCs w:val="20"/>
+                <w:lang w:val="en-US"/>
+              </w:rPr>
+              <w:t>.numero_parte</w:t>
             </w:r>
             <w:proofErr w:type="spellEnd"/>
             <w:r>
@@ -1663,7 +1787,7 @@
         </w:tc>
         <w:tc>
           <w:tcPr>
-            <w:tcW w:w="1275" w:type="pct"/>
+            <w:tcW w:w="879" w:type="pct"/>
             <w:tcBorders>
               <w:top w:val="single" w:sz="4" w:space="0" w:color="auto"/>
               <w:left w:val="single" w:sz="4" w:space="0" w:color="auto"/>
@@ -1702,6 +1826,7 @@
               <w:t>=$</w:t>
             </w:r>
             <w:proofErr w:type="spellStart"/>
+            <w:proofErr w:type="gramStart"/>
             <w:r>
               <w:rPr>
                 <w:rFonts w:ascii="Times New Roman" w:hAnsi="Times New Roman"/>
@@ -1718,7 +1843,17 @@
                 <w:szCs w:val="20"/>
                 <w:lang w:val="en-US"/>
               </w:rPr>
-              <w:t>renglon.descripcion</w:t>
+              <w:t>renglon</w:t>
+            </w:r>
+            <w:proofErr w:type="gramEnd"/>
+            <w:r>
+              <w:rPr>
+                <w:rFonts w:ascii="Times New Roman" w:hAnsi="Times New Roman"/>
+                <w:sz w:val="20"/>
+                <w:szCs w:val="20"/>
+                <w:lang w:val="en-US"/>
+              </w:rPr>
+              <w:t>.descripcion</w:t>
             </w:r>
             <w:proofErr w:type="spellEnd"/>
             <w:r>
@@ -1746,7 +1881,7 @@
         </w:tc>
         <w:tc>
           <w:tcPr>
-            <w:tcW w:w="330" w:type="pct"/>
+            <w:tcW w:w="271" w:type="pct"/>
             <w:tcBorders>
               <w:top w:val="single" w:sz="4" w:space="0" w:color="auto"/>
               <w:left w:val="single" w:sz="4" w:space="0" w:color="auto"/>
@@ -1785,6 +1920,7 @@
               <w:t>=$</w:t>
             </w:r>
             <w:proofErr w:type="spellStart"/>
+            <w:proofErr w:type="gramStart"/>
             <w:r>
               <w:rPr>
                 <w:rFonts w:ascii="Times New Roman" w:hAnsi="Times New Roman"/>
@@ -1804,6 +1940,7 @@
               <w:t>cantidad</w:t>
             </w:r>
             <w:proofErr w:type="spellEnd"/>
+            <w:proofErr w:type="gramEnd"/>
             <w:r>
               <w:rPr>
                 <w:rFonts w:ascii="Times New Roman" w:hAnsi="Times New Roman"/>
@@ -1829,7 +1966,7 @@
         </w:tc>
         <w:tc>
           <w:tcPr>
-            <w:tcW w:w="593" w:type="pct"/>
+            <w:tcW w:w="338" w:type="pct"/>
             <w:tcBorders>
               <w:top w:val="single" w:sz="4" w:space="0" w:color="auto"/>
               <w:left w:val="single" w:sz="4" w:space="0" w:color="auto"/>
@@ -1841,19 +1978,89 @@
           <w:p>
             <w:pPr>
               <w:spacing w:after="0" w:line="240" w:lineRule="auto"/>
-              <w:jc w:val="center"/>
-              <w:rPr>
-                <w:rFonts w:ascii="Times New Roman" w:hAnsi="Times New Roman"/>
-                <w:sz w:val="20"/>
-                <w:szCs w:val="20"/>
-                <w:lang w:val="en-US"/>
-              </w:rPr>
-            </w:pPr>
-          </w:p>
-        </w:tc>
-        <w:tc>
-          <w:tcPr>
-            <w:tcW w:w="396" w:type="pct"/>
+              <w:jc w:val="both"/>
+              <w:rPr>
+                <w:rFonts w:ascii="Times New Roman" w:hAnsi="Times New Roman"/>
+                <w:sz w:val="18"/>
+                <w:szCs w:val="18"/>
+                <w:lang w:val="es-419"/>
+              </w:rPr>
+            </w:pPr>
+            <w:r>
+              <w:rPr>
+                <w:rFonts w:ascii="Times New Roman" w:hAnsi="Times New Roman"/>
+                <w:sz w:val="18"/>
+                <w:szCs w:val="18"/>
+                <w:lang w:val="es-419"/>
+              </w:rPr>
+              <w:t>+++=$</w:t>
+            </w:r>
+            <w:proofErr w:type="spellStart"/>
+            <w:proofErr w:type="gramStart"/>
+            <w:r>
+              <w:rPr>
+                <w:rFonts w:ascii="Times New Roman" w:hAnsi="Times New Roman"/>
+                <w:sz w:val="18"/>
+                <w:szCs w:val="18"/>
+                <w:lang w:val="es-419"/>
+              </w:rPr>
+              <w:t>renglon.</w:t>
+            </w:r>
+            <w:r>
+              <w:rPr>
+                <w:rFonts w:ascii="Times New Roman" w:hAnsi="Times New Roman"/>
+                <w:sz w:val="18"/>
+                <w:szCs w:val="18"/>
+                <w:lang w:val="es-419"/>
+              </w:rPr>
+              <w:t>renglon</w:t>
+            </w:r>
+            <w:proofErr w:type="gramEnd"/>
+            <w:r>
+              <w:rPr>
+                <w:rFonts w:ascii="Times New Roman" w:hAnsi="Times New Roman"/>
+                <w:sz w:val="18"/>
+                <w:szCs w:val="18"/>
+                <w:lang w:val="es-419"/>
+              </w:rPr>
+              <w:t>.</w:t>
+            </w:r>
+            <w:r>
+              <w:rPr>
+                <w:rFonts w:ascii="Times New Roman" w:hAnsi="Times New Roman"/>
+                <w:sz w:val="18"/>
+                <w:szCs w:val="18"/>
+                <w:lang w:val="es-419"/>
+              </w:rPr>
+              <w:t>unidad_empaque.abreviacion</w:t>
+            </w:r>
+            <w:proofErr w:type="spellEnd"/>
+            <w:r>
+              <w:rPr>
+                <w:rFonts w:ascii="Times New Roman" w:hAnsi="Times New Roman"/>
+                <w:sz w:val="18"/>
+                <w:szCs w:val="18"/>
+                <w:lang w:val="es-419"/>
+              </w:rPr>
+              <w:t xml:space="preserve"> +++</w:t>
+            </w:r>
+          </w:p>
+          <w:p>
+            <w:pPr>
+              <w:spacing w:after="0" w:line="240" w:lineRule="auto"/>
+              <w:jc w:val="center"/>
+              <w:rPr>
+                <w:rFonts w:ascii="Times New Roman" w:hAnsi="Times New Roman"/>
+                <w:sz w:val="18"/>
+                <w:szCs w:val="18"/>
+                <w:lang w:val="es-419"/>
+              </w:rPr>
+            </w:pPr>
+          </w:p>
+        </w:tc>
+        <w:tc>
+          <w:tcPr>
+            <w:tcW w:w="609" w:type="pct"/>
             <w:tcBorders>
               <w:top w:val="single" w:sz="4" w:space="0" w:color="auto"/>
               <w:left w:val="single" w:sz="4" w:space="0" w:color="auto"/>
@@ -1865,19 +2072,98 @@
           <w:p>
             <w:pPr>
               <w:spacing w:after="0" w:line="240" w:lineRule="auto"/>
-              <w:jc w:val="center"/>
-              <w:rPr>
-                <w:rFonts w:ascii="Times New Roman" w:hAnsi="Times New Roman"/>
-                <w:sz w:val="20"/>
-                <w:szCs w:val="20"/>
-                <w:lang w:val="en-US"/>
-              </w:rPr>
-            </w:pPr>
-          </w:p>
-        </w:tc>
-        <w:tc>
-          <w:tcPr>
-            <w:tcW w:w="461" w:type="pct"/>
+              <w:jc w:val="both"/>
+              <w:rPr>
+                <w:rFonts w:ascii="Times New Roman" w:hAnsi="Times New Roman"/>
+                <w:sz w:val="20"/>
+                <w:szCs w:val="20"/>
+                <w:lang w:val="en-US"/>
+              </w:rPr>
+            </w:pPr>
+            <w:r>
+              <w:rPr>
+                <w:rFonts w:ascii="Times New Roman" w:hAnsi="Times New Roman"/>
+                <w:sz w:val="20"/>
+                <w:szCs w:val="20"/>
+                <w:lang w:val="en-US"/>
+              </w:rPr>
+              <w:t>+++</w:t>
+            </w:r>
+            <w:r>
+              <w:rPr>
+                <w:rFonts w:ascii="Times New Roman" w:hAnsi="Times New Roman"/>
+                <w:sz w:val="20"/>
+                <w:szCs w:val="20"/>
+                <w:lang w:val="en-US"/>
+              </w:rPr>
+              <w:t>=$</w:t>
+            </w:r>
+            <w:proofErr w:type="spellStart"/>
+            <w:proofErr w:type="gramStart"/>
+            <w:r>
+              <w:rPr>
+                <w:rFonts w:ascii="Times New Roman" w:hAnsi="Times New Roman"/>
+                <w:sz w:val="20"/>
+                <w:szCs w:val="20"/>
+                <w:lang w:val="en-US"/>
+              </w:rPr>
+              <w:t>renglon.</w:t>
+            </w:r>
+            <w:r>
+              <w:rPr>
+                <w:rFonts w:ascii="Times New Roman" w:hAnsi="Times New Roman"/>
+                <w:sz w:val="20"/>
+                <w:szCs w:val="20"/>
+                <w:lang w:val="en-US"/>
+              </w:rPr>
+              <w:t>renglon</w:t>
+            </w:r>
+            <w:proofErr w:type="gramEnd"/>
+            <w:r>
+              <w:rPr>
+                <w:rFonts w:ascii="Times New Roman" w:hAnsi="Times New Roman"/>
+                <w:sz w:val="20"/>
+                <w:szCs w:val="20"/>
+                <w:lang w:val="en-US"/>
+              </w:rPr>
+              <w:t>.</w:t>
+            </w:r>
+            <w:r>
+              <w:rPr>
+                <w:rFonts w:ascii="Times New Roman" w:hAnsi="Times New Roman"/>
+                <w:sz w:val="20"/>
+                <w:szCs w:val="20"/>
+                <w:lang w:val="en-US"/>
+              </w:rPr>
+              <w:t>clasificacion.nombre</w:t>
+            </w:r>
+            <w:proofErr w:type="spellEnd"/>
+            <w:r>
+              <w:rPr>
+                <w:rFonts w:ascii="Times New Roman" w:hAnsi="Times New Roman"/>
+                <w:sz w:val="20"/>
+                <w:szCs w:val="20"/>
+                <w:lang w:val="en-US"/>
+              </w:rPr>
+              <w:t>+++</w:t>
+            </w:r>
+          </w:p>
+          <w:p>
+            <w:pPr>
+              <w:spacing w:after="0" w:line="240" w:lineRule="auto"/>
+              <w:jc w:val="center"/>
+              <w:rPr>
+                <w:rFonts w:ascii="Times New Roman" w:hAnsi="Times New Roman"/>
+                <w:sz w:val="20"/>
+                <w:szCs w:val="20"/>
+                <w:lang w:val="en-US"/>
+              </w:rPr>
+            </w:pPr>
+          </w:p>
+        </w:tc>
+        <w:tc>
+          <w:tcPr>
+            <w:tcW w:w="1355" w:type="pct"/>
             <w:tcBorders>
               <w:top w:val="single" w:sz="4" w:space="0" w:color="auto"/>
               <w:left w:val="single" w:sz="4" w:space="0" w:color="auto"/>
@@ -1889,19 +2175,107 @@
           <w:p>
             <w:pPr>
               <w:spacing w:after="0" w:line="240" w:lineRule="auto"/>
-              <w:jc w:val="center"/>
-              <w:rPr>
-                <w:rFonts w:ascii="Times New Roman" w:hAnsi="Times New Roman"/>
-                <w:sz w:val="20"/>
-                <w:szCs w:val="20"/>
-                <w:lang w:val="en-US"/>
-              </w:rPr>
-            </w:pPr>
-          </w:p>
-        </w:tc>
-        <w:tc>
-          <w:tcPr>
-            <w:tcW w:w="924" w:type="pct"/>
+              <w:jc w:val="both"/>
+              <w:rPr>
+                <w:rFonts w:ascii="Times New Roman" w:hAnsi="Times New Roman"/>
+                <w:sz w:val="18"/>
+                <w:szCs w:val="18"/>
+                <w:lang w:val="en-US"/>
+              </w:rPr>
+            </w:pPr>
+            <w:r>
+              <w:rPr>
+                <w:rFonts w:ascii="Times New Roman" w:hAnsi="Times New Roman"/>
+                <w:sz w:val="18"/>
+                <w:szCs w:val="18"/>
+                <w:lang w:val="en-US"/>
+              </w:rPr>
+              <w:t>+++=</w:t>
+            </w:r>
+            <w:r>
+              <w:rPr>
+                <w:rFonts w:ascii="Times New Roman" w:hAnsi="Times New Roman"/>
+                <w:sz w:val="18"/>
+                <w:szCs w:val="18"/>
+                <w:lang w:val="en-US"/>
+              </w:rPr>
+              <w:t>$</w:t>
+            </w:r>
+            <w:proofErr w:type="spellStart"/>
+            <w:proofErr w:type="gramStart"/>
+            <w:r>
+              <w:rPr>
+                <w:rFonts w:ascii="Times New Roman" w:hAnsi="Times New Roman"/>
+                <w:sz w:val="18"/>
+                <w:szCs w:val="18"/>
+                <w:lang w:val="en-US"/>
+              </w:rPr>
+              <w:t>renglon.seriales</w:t>
+            </w:r>
+            <w:proofErr w:type="gramEnd"/>
+            <w:r>
+              <w:rPr>
+                <w:rFonts w:ascii="Times New Roman" w:hAnsi="Times New Roman"/>
+                <w:sz w:val="18"/>
+                <w:szCs w:val="18"/>
+                <w:lang w:val="en-US"/>
+              </w:rPr>
+              <w:t>.join</w:t>
+            </w:r>
+            <w:proofErr w:type="spellEnd"/>
+            <w:r>
+              <w:rPr>
+                <w:rFonts w:ascii="Times New Roman" w:hAnsi="Times New Roman"/>
+                <w:sz w:val="18"/>
+                <w:szCs w:val="18"/>
+                <w:lang w:val="en-US"/>
+              </w:rPr>
+              <w:t>(</w:t>
+            </w:r>
+            <w:r>
+              <w:rPr>
+                <w:rFonts w:ascii="Times New Roman" w:hAnsi="Times New Roman"/>
+                <w:sz w:val="18"/>
+                <w:szCs w:val="18"/>
+                <w:lang w:val="en-US"/>
+              </w:rPr>
+              <w:t>', '</w:t>
+            </w:r>
+            <w:r>
+              <w:rPr>
+                <w:rFonts w:ascii="Times New Roman" w:hAnsi="Times New Roman"/>
+                <w:sz w:val="18"/>
+                <w:szCs w:val="18"/>
+                <w:lang w:val="en-US"/>
+              </w:rPr>
+              <w:t>)</w:t>
+            </w:r>
+            <w:r>
+              <w:rPr>
+                <w:rFonts w:ascii="Times New Roman" w:hAnsi="Times New Roman"/>
+                <w:sz w:val="18"/>
+                <w:szCs w:val="18"/>
+                <w:lang w:val="en-US"/>
+              </w:rPr>
+              <w:t>+++</w:t>
+            </w:r>
+          </w:p>
+          <w:p>
+            <w:pPr>
+              <w:spacing w:after="0" w:line="240" w:lineRule="auto"/>
+              <w:jc w:val="center"/>
+              <w:rPr>
+                <w:rFonts w:ascii="Times New Roman" w:hAnsi="Times New Roman"/>
+                <w:sz w:val="20"/>
+                <w:szCs w:val="20"/>
+                <w:lang w:val="en-US"/>
+              </w:rPr>
+            </w:pPr>
+          </w:p>
+        </w:tc>
+        <w:tc>
+          <w:tcPr>
+            <w:tcW w:w="737" w:type="pct"/>
             <w:tcBorders>
               <w:top w:val="single" w:sz="4" w:space="0" w:color="auto"/>
               <w:left w:val="single" w:sz="4" w:space="0" w:color="auto"/>
@@ -1911,6 +2285,67 @@
           <w:p>
             <w:pPr>
               <w:spacing w:after="0" w:line="240" w:lineRule="auto"/>
+              <w:jc w:val="both"/>
+              <w:rPr>
+                <w:rFonts w:ascii="Times New Roman" w:hAnsi="Times New Roman"/>
+                <w:sz w:val="20"/>
+                <w:szCs w:val="20"/>
+                <w:lang w:val="en-US"/>
+              </w:rPr>
+            </w:pPr>
+            <w:r>
+              <w:rPr>
+                <w:rFonts w:ascii="Times New Roman" w:hAnsi="Times New Roman"/>
+                <w:sz w:val="20"/>
+                <w:szCs w:val="20"/>
+                <w:lang w:val="en-US"/>
+              </w:rPr>
+              <w:t>+++</w:t>
+            </w:r>
+            <w:r>
+              <w:rPr>
+                <w:rFonts w:ascii="Times New Roman" w:hAnsi="Times New Roman"/>
+                <w:sz w:val="20"/>
+                <w:szCs w:val="20"/>
+                <w:lang w:val="en-US"/>
+              </w:rPr>
+              <w:t>=$</w:t>
+            </w:r>
+            <w:proofErr w:type="spellStart"/>
+            <w:proofErr w:type="gramStart"/>
+            <w:r>
+              <w:rPr>
+                <w:rFonts w:ascii="Times New Roman" w:hAnsi="Times New Roman"/>
+                <w:sz w:val="20"/>
+                <w:szCs w:val="20"/>
+                <w:lang w:val="en-US"/>
+              </w:rPr>
+              <w:t>renglon.</w:t>
+            </w:r>
+            <w:r>
+              <w:rPr>
+                <w:rFonts w:ascii="Times New Roman" w:hAnsi="Times New Roman"/>
+                <w:sz w:val="20"/>
+                <w:szCs w:val="20"/>
+                <w:lang w:val="en-US"/>
+              </w:rPr>
+              <w:t>observacion</w:t>
+            </w:r>
+            <w:proofErr w:type="spellEnd"/>
+            <w:proofErr w:type="gramEnd"/>
+            <w:r>
+              <w:rPr>
+                <w:rFonts w:ascii="Times New Roman" w:hAnsi="Times New Roman"/>
+                <w:sz w:val="20"/>
+                <w:szCs w:val="20"/>
+                <w:lang w:val="en-US"/>
+              </w:rPr>
+              <w:t>+++</w:t>
+            </w:r>
+          </w:p>
+          <w:p>
+            <w:pPr>
+              <w:spacing w:after="0" w:line="240" w:lineRule="auto"/>
               <w:jc w:val="center"/>
               <w:rPr>
                 <w:rFonts w:ascii="Times New Roman" w:hAnsi="Times New Roman"/>
@@ -1929,7 +2364,7 @@
         </w:trPr>
         <w:tc>
           <w:tcPr>
-            <w:tcW w:w="315" w:type="pct"/>
+            <w:tcW w:w="317" w:type="pct"/>
             <w:tcBorders>
               <w:top w:val="single" w:sz="4" w:space="0" w:color="auto"/>
               <w:left w:val="single" w:sz="4" w:space="0" w:color="auto"/>
@@ -1982,7 +2417,7 @@
         </w:tc>
         <w:tc>
           <w:tcPr>
-            <w:tcW w:w="706" w:type="pct"/>
+            <w:tcW w:w="494" w:type="pct"/>
             <w:tcBorders>
               <w:top w:val="single" w:sz="4" w:space="0" w:color="auto"/>
               <w:left w:val="single" w:sz="4" w:space="0" w:color="auto"/>
@@ -2007,7 +2442,7 @@
         </w:tc>
         <w:tc>
           <w:tcPr>
-            <w:tcW w:w="1275" w:type="pct"/>
+            <w:tcW w:w="879" w:type="pct"/>
             <w:tcBorders>
               <w:top w:val="single" w:sz="4" w:space="0" w:color="auto"/>
               <w:left w:val="single" w:sz="4" w:space="0" w:color="auto"/>
@@ -2031,7 +2466,7 @@
         </w:tc>
         <w:tc>
           <w:tcPr>
-            <w:tcW w:w="330" w:type="pct"/>
+            <w:tcW w:w="271" w:type="pct"/>
             <w:tcBorders>
               <w:top w:val="single" w:sz="4" w:space="0" w:color="auto"/>
               <w:left w:val="single" w:sz="4" w:space="0" w:color="auto"/>
@@ -2055,7 +2490,7 @@
         </w:tc>
         <w:tc>
           <w:tcPr>
-            <w:tcW w:w="593" w:type="pct"/>
+            <w:tcW w:w="338" w:type="pct"/>
             <w:tcBorders>
               <w:top w:val="single" w:sz="4" w:space="0" w:color="auto"/>
               <w:left w:val="single" w:sz="4" w:space="0" w:color="auto"/>
@@ -2079,7 +2514,7 @@
         </w:tc>
         <w:tc>
           <w:tcPr>
-            <w:tcW w:w="396" w:type="pct"/>
+            <w:tcW w:w="609" w:type="pct"/>
             <w:tcBorders>
               <w:top w:val="single" w:sz="4" w:space="0" w:color="auto"/>
               <w:left w:val="single" w:sz="4" w:space="0" w:color="auto"/>
@@ -2103,7 +2538,7 @@
         </w:tc>
         <w:tc>
           <w:tcPr>
-            <w:tcW w:w="461" w:type="pct"/>
+            <w:tcW w:w="1355" w:type="pct"/>
             <w:tcBorders>
               <w:top w:val="single" w:sz="4" w:space="0" w:color="auto"/>
               <w:left w:val="single" w:sz="4" w:space="0" w:color="auto"/>
@@ -2127,7 +2562,7 @@
         </w:tc>
         <w:tc>
           <w:tcPr>
-            <w:tcW w:w="924" w:type="pct"/>
+            <w:tcW w:w="737" w:type="pct"/>
             <w:tcBorders>
               <w:top w:val="single" w:sz="4" w:space="0" w:color="auto"/>
               <w:left w:val="single" w:sz="4" w:space="0" w:color="auto"/>
@@ -2149,97 +2584,49 @@
           </w:p>
         </w:tc>
       </w:tr>
-      <w:tr>
-        <w:trPr>
-          <w:trHeight w:val="714"/>
-        </w:trPr>
-        <w:tc>
-          <w:tcPr>
-            <w:tcW w:w="2296" w:type="pct"/>
-            <w:gridSpan w:val="3"/>
-            <w:tcBorders>
-              <w:top w:val="single" w:sz="4" w:space="0" w:color="auto"/>
-              <w:left w:val="single" w:sz="4" w:space="0" w:color="auto"/>
-              <w:bottom w:val="single" w:sz="4" w:space="0" w:color="auto"/>
-              <w:right w:val="single" w:sz="4" w:space="0" w:color="auto"/>
-            </w:tcBorders>
-            <w:vAlign w:val="center"/>
-          </w:tcPr>
-          <w:p>
-            <w:pPr>
-              <w:spacing w:after="0" w:line="0" w:lineRule="atLeast"/>
-              <w:jc w:val="center"/>
-              <w:rPr>
-                <w:rFonts w:ascii="Times New Roman" w:hAnsi="Times New Roman"/>
-                <w:sz w:val="16"/>
-                <w:szCs w:val="16"/>
-              </w:rPr>
-            </w:pPr>
-            <w:r>
-              <w:rPr>
-                <w:rFonts w:ascii="Times New Roman" w:hAnsi="Times New Roman"/>
-                <w:b/>
-                <w:sz w:val="16"/>
-                <w:szCs w:val="16"/>
-              </w:rPr>
-              <w:t>ULTIMO RENGLON…………..</w:t>
-            </w:r>
-          </w:p>
-        </w:tc>
-        <w:tc>
-          <w:tcPr>
-            <w:tcW w:w="2704" w:type="pct"/>
-            <w:gridSpan w:val="5"/>
-            <w:tcBorders>
-              <w:top w:val="single" w:sz="4" w:space="0" w:color="auto"/>
-              <w:left w:val="single" w:sz="4" w:space="0" w:color="auto"/>
-              <w:bottom w:val="single" w:sz="4" w:space="0" w:color="auto"/>
-              <w:right w:val="single" w:sz="4" w:space="0" w:color="auto"/>
-            </w:tcBorders>
-            <w:vAlign w:val="center"/>
-          </w:tcPr>
-          <w:p>
-            <w:pPr>
-              <w:spacing w:after="0" w:line="240" w:lineRule="auto"/>
-              <w:jc w:val="center"/>
-              <w:rPr>
-                <w:rFonts w:ascii="Times New Roman" w:hAnsi="Times New Roman"/>
-                <w:sz w:val="16"/>
-                <w:szCs w:val="20"/>
-                <w:lang w:val="es-ES"/>
-              </w:rPr>
-            </w:pPr>
-            <w:r>
-              <w:rPr>
-                <w:rFonts w:ascii="Times New Roman" w:hAnsi="Times New Roman"/>
-                <w:sz w:val="20"/>
-                <w:szCs w:val="20"/>
-                <w:lang w:val="es-ES"/>
-              </w:rPr>
-              <w:t xml:space="preserve">CLORO </w:t>
-            </w:r>
-            <w:r>
-              <w:rPr>
-                <w:rFonts w:ascii="Times New Roman" w:hAnsi="Times New Roman"/>
-                <w:sz w:val="20"/>
-                <w:szCs w:val="20"/>
-                <w:lang w:val="en-US"/>
-              </w:rPr>
-              <w:t xml:space="preserve"> CANT: </w:t>
-            </w:r>
-            <w:r>
-              <w:rPr>
-                <w:rFonts w:ascii="Times New Roman" w:hAnsi="Times New Roman"/>
-                <w:sz w:val="20"/>
-                <w:szCs w:val="20"/>
-                <w:lang w:val="es-ES"/>
-              </w:rPr>
-              <w:t xml:space="preserve">20 LTS </w:t>
-            </w:r>
-          </w:p>
-        </w:tc>
-      </w:tr>
     </w:tbl>
+    <w:p>
+      <w:pPr>
+        <w:spacing w:after="0" w:line="0" w:lineRule="atLeast"/>
+        <w:ind w:right="-801"/>
+        <w:jc w:val="both"/>
+        <w:rPr>
+          <w:rFonts w:ascii="Times New Roman" w:hAnsi="Times New Roman"/>
+          <w:b/>
+          <w:sz w:val="18"/>
+          <w:szCs w:val="18"/>
+          <w:lang w:val="en-US"/>
+        </w:rPr>
+      </w:pPr>
+    </w:p>
+    <w:p>
+      <w:pPr>
+        <w:spacing w:after="0" w:line="0" w:lineRule="atLeast"/>
+        <w:ind w:right="-801"/>
+        <w:jc w:val="both"/>
+        <w:rPr>
+          <w:rFonts w:ascii="Times New Roman" w:hAnsi="Times New Roman"/>
+          <w:b/>
+          <w:sz w:val="18"/>
+          <w:szCs w:val="18"/>
+          <w:lang w:val="en-US"/>
+        </w:rPr>
+      </w:pPr>
+    </w:p>
+    <w:p>
+      <w:pPr>
+        <w:spacing w:after="0" w:line="0" w:lineRule="atLeast"/>
+        <w:ind w:right="-801"/>
+        <w:jc w:val="both"/>
+        <w:rPr>
+          <w:rFonts w:ascii="Times New Roman" w:hAnsi="Times New Roman"/>
+          <w:b/>
+          <w:sz w:val="18"/>
+          <w:szCs w:val="18"/>
+          <w:lang w:val="en-US"/>
+        </w:rPr>
+      </w:pPr>
+    </w:p>
     <w:p>
       <w:pPr>
         <w:spacing w:after="0" w:line="0" w:lineRule="atLeast"/>
@@ -2662,21 +3049,23 @@
               <w:t>+++</w:t>
             </w:r>
             <w:proofErr w:type="spellStart"/>
-            <w:r>
-              <w:rPr>
-                <w:rFonts w:ascii="Times New Roman" w:hAnsi="Times New Roman"/>
-                <w:sz w:val="16"/>
-                <w:szCs w:val="16"/>
-              </w:rPr>
-              <w:t>abastecedor</w:t>
-            </w:r>
-            <w:r>
-              <w:rPr>
-                <w:rFonts w:ascii="Times New Roman" w:hAnsi="Times New Roman"/>
-                <w:sz w:val="16"/>
-                <w:szCs w:val="16"/>
-              </w:rPr>
-              <w:t>.nombres.toUpperCase</w:t>
+            <w:proofErr w:type="gramStart"/>
+            <w:r>
+              <w:rPr>
+                <w:rFonts w:ascii="Times New Roman" w:hAnsi="Times New Roman"/>
+                <w:sz w:val="16"/>
+                <w:szCs w:val="16"/>
+              </w:rPr>
+              <w:t>abastecedor.nombres</w:t>
+            </w:r>
+            <w:proofErr w:type="gramEnd"/>
+            <w:r>
+              <w:rPr>
+                <w:rFonts w:ascii="Times New Roman" w:hAnsi="Times New Roman"/>
+                <w:sz w:val="16"/>
+                <w:szCs w:val="16"/>
+              </w:rPr>
+              <w:t>.toUpperCase</w:t>
             </w:r>
             <w:proofErr w:type="spellEnd"/>
             <w:r>
@@ -2685,16 +3074,191 @@
                 <w:sz w:val="16"/>
                 <w:szCs w:val="16"/>
               </w:rPr>
+              <w:t xml:space="preserve">()+++ +++ </w:t>
+            </w:r>
+            <w:proofErr w:type="spellStart"/>
+            <w:r>
+              <w:rPr>
+                <w:rFonts w:ascii="Times New Roman" w:hAnsi="Times New Roman"/>
+                <w:sz w:val="16"/>
+                <w:szCs w:val="16"/>
+              </w:rPr>
+              <w:t>abastecedor.apellidos.toUpperCase</w:t>
+            </w:r>
+            <w:proofErr w:type="spellEnd"/>
+            <w:r>
+              <w:rPr>
+                <w:rFonts w:ascii="Times New Roman" w:hAnsi="Times New Roman"/>
+                <w:sz w:val="16"/>
+                <w:szCs w:val="16"/>
+              </w:rPr>
+              <w:t>()+++.</w:t>
+            </w:r>
+          </w:p>
+          <w:p>
+            <w:pPr>
+              <w:spacing w:after="0" w:line="0" w:lineRule="atLeast"/>
+              <w:jc w:val="center"/>
+              <w:rPr>
+                <w:rFonts w:ascii="Times New Roman" w:hAnsi="Times New Roman"/>
+                <w:b/>
+                <w:sz w:val="16"/>
+                <w:szCs w:val="16"/>
+              </w:rPr>
+            </w:pPr>
+            <w:r>
+              <w:rPr>
+                <w:rFonts w:ascii="Times New Roman" w:hAnsi="Times New Roman"/>
+                <w:b/>
+                <w:sz w:val="16"/>
+                <w:szCs w:val="16"/>
+              </w:rPr>
+              <w:t>+++</w:t>
+            </w:r>
+            <w:proofErr w:type="spellStart"/>
+            <w:proofErr w:type="gramStart"/>
+            <w:r>
+              <w:rPr>
+                <w:rFonts w:ascii="Times New Roman" w:hAnsi="Times New Roman"/>
+                <w:b/>
+                <w:sz w:val="16"/>
+                <w:szCs w:val="16"/>
+              </w:rPr>
+              <w:t>abastecedor.grado</w:t>
+            </w:r>
+            <w:proofErr w:type="gramEnd"/>
+            <w:r>
+              <w:rPr>
+                <w:rFonts w:ascii="Times New Roman" w:hAnsi="Times New Roman"/>
+                <w:b/>
+                <w:sz w:val="16"/>
+                <w:szCs w:val="16"/>
+              </w:rPr>
+              <w:t>.nombre.toUpperCase</w:t>
+            </w:r>
+            <w:proofErr w:type="spellEnd"/>
+            <w:r>
+              <w:rPr>
+                <w:rFonts w:ascii="Times New Roman" w:hAnsi="Times New Roman"/>
+                <w:b/>
+                <w:sz w:val="16"/>
+                <w:szCs w:val="16"/>
+              </w:rPr>
+              <w:t>()+++</w:t>
+            </w:r>
+          </w:p>
+          <w:p>
+            <w:pPr>
+              <w:spacing w:after="0" w:line="0" w:lineRule="atLeast"/>
+              <w:jc w:val="center"/>
+              <w:rPr>
+                <w:rFonts w:ascii="Times New Roman" w:hAnsi="Times New Roman"/>
+                <w:b/>
+                <w:sz w:val="16"/>
+                <w:szCs w:val="16"/>
+              </w:rPr>
+            </w:pPr>
+            <w:r>
+              <w:rPr>
+                <w:rFonts w:ascii="Times New Roman" w:hAnsi="Times New Roman"/>
+                <w:b/>
+                <w:sz w:val="16"/>
+                <w:szCs w:val="16"/>
+              </w:rPr>
+              <w:t>+++</w:t>
+            </w:r>
+            <w:proofErr w:type="gramStart"/>
+            <w:r>
+              <w:rPr>
+                <w:rFonts w:ascii="Times New Roman" w:hAnsi="Times New Roman"/>
+                <w:b/>
+                <w:sz w:val="16"/>
+                <w:szCs w:val="16"/>
+              </w:rPr>
+              <w:t>abastecedor.cargo</w:t>
+            </w:r>
+            <w:proofErr w:type="gramEnd"/>
+            <w:r>
+              <w:rPr>
+                <w:rFonts w:ascii="Times New Roman" w:hAnsi="Times New Roman"/>
+                <w:b/>
+                <w:sz w:val="16"/>
+                <w:szCs w:val="16"/>
+              </w:rPr>
+              <w:t>_profesional?.</w:t>
+            </w:r>
+            <w:proofErr w:type="spellStart"/>
+            <w:r>
+              <w:rPr>
+                <w:rFonts w:ascii="Times New Roman" w:hAnsi="Times New Roman"/>
+                <w:b/>
+                <w:sz w:val="16"/>
+                <w:szCs w:val="16"/>
+              </w:rPr>
+              <w:t>toUpperCase</w:t>
+            </w:r>
+            <w:proofErr w:type="spellEnd"/>
+            <w:r>
+              <w:rPr>
+                <w:rFonts w:ascii="Times New Roman" w:hAnsi="Times New Roman"/>
+                <w:b/>
+                <w:sz w:val="16"/>
+                <w:szCs w:val="16"/>
+              </w:rPr>
+              <w:t>()+++</w:t>
+            </w:r>
+          </w:p>
+        </w:tc>
+        <w:tc>
+          <w:tcPr>
+            <w:tcW w:w="3763" w:type="dxa"/>
+          </w:tcPr>
+          <w:p>
+            <w:pPr>
+              <w:spacing w:after="0" w:line="0" w:lineRule="atLeast"/>
+              <w:jc w:val="center"/>
+              <w:rPr>
+                <w:rFonts w:ascii="Times New Roman" w:hAnsi="Times New Roman"/>
+                <w:sz w:val="16"/>
+                <w:szCs w:val="16"/>
+              </w:rPr>
+            </w:pPr>
+            <w:r>
+              <w:rPr>
+                <w:rFonts w:ascii="Times New Roman" w:hAnsi="Times New Roman"/>
+                <w:sz w:val="16"/>
+                <w:szCs w:val="16"/>
+              </w:rPr>
+              <w:t>+++</w:t>
+            </w:r>
+            <w:proofErr w:type="spellStart"/>
+            <w:proofErr w:type="gramStart"/>
+            <w:r>
+              <w:rPr>
+                <w:rFonts w:ascii="Times New Roman" w:hAnsi="Times New Roman"/>
+                <w:sz w:val="16"/>
+                <w:szCs w:val="16"/>
+              </w:rPr>
+              <w:t>supervisor.nombres</w:t>
+            </w:r>
+            <w:proofErr w:type="gramEnd"/>
+            <w:r>
+              <w:rPr>
+                <w:rFonts w:ascii="Times New Roman" w:hAnsi="Times New Roman"/>
+                <w:sz w:val="16"/>
+                <w:szCs w:val="16"/>
+              </w:rPr>
+              <w:t>.toUpperCase</w:t>
+            </w:r>
+            <w:proofErr w:type="spellEnd"/>
+            <w:r>
+              <w:rPr>
+                <w:rFonts w:ascii="Times New Roman" w:hAnsi="Times New Roman"/>
+                <w:sz w:val="16"/>
+                <w:szCs w:val="16"/>
+              </w:rPr>
               <w:t>()+++ +++</w:t>
             </w:r>
-            <w:r>
-              <w:rPr>
-                <w:rFonts w:ascii="Times New Roman" w:hAnsi="Times New Roman"/>
-                <w:sz w:val="16"/>
-                <w:szCs w:val="16"/>
-              </w:rPr>
-              <w:t xml:space="preserve"> </w:t>
-            </w:r>
             <w:proofErr w:type="spellStart"/>
             <w:r>
               <w:rPr>
@@ -2702,7 +3266,7 @@
                 <w:sz w:val="16"/>
                 <w:szCs w:val="16"/>
               </w:rPr>
-              <w:t>abastecedor.apellidos.toUpperCase</w:t>
+              <w:t>supervisor.apellidos.toUpperCase</w:t>
             </w:r>
             <w:proofErr w:type="spellEnd"/>
             <w:r>
@@ -2735,23 +3299,25 @@
               <w:t>+++</w:t>
             </w:r>
             <w:proofErr w:type="spellStart"/>
-            <w:r>
-              <w:rPr>
-                <w:rFonts w:ascii="Times New Roman" w:hAnsi="Times New Roman"/>
-                <w:b/>
-                <w:sz w:val="16"/>
-                <w:szCs w:val="16"/>
-              </w:rPr>
-              <w:t>abastecedor</w:t>
-            </w:r>
-            <w:r>
-              <w:rPr>
-                <w:rFonts w:ascii="Times New Roman" w:hAnsi="Times New Roman"/>
-                <w:b/>
-                <w:sz w:val="16"/>
-                <w:szCs w:val="16"/>
-              </w:rPr>
-              <w:t>.grado.nombre.toUpperCase</w:t>
+            <w:proofErr w:type="gramStart"/>
+            <w:r>
+              <w:rPr>
+                <w:rFonts w:ascii="Times New Roman" w:hAnsi="Times New Roman"/>
+                <w:b/>
+                <w:sz w:val="16"/>
+                <w:szCs w:val="16"/>
+              </w:rPr>
+              <w:t>supervisor.grado</w:t>
+            </w:r>
+            <w:proofErr w:type="gramEnd"/>
+            <w:r>
+              <w:rPr>
+                <w:rFonts w:ascii="Times New Roman" w:hAnsi="Times New Roman"/>
+                <w:b/>
+                <w:sz w:val="16"/>
+                <w:szCs w:val="16"/>
+              </w:rPr>
+              <w:t>.nombre.toUpperCase</w:t>
             </w:r>
             <w:proofErr w:type="spellEnd"/>
             <w:r>
@@ -2770,7 +3336,6 @@
               <w:jc w:val="center"/>
               <w:rPr>
                 <w:rFonts w:ascii="Times New Roman" w:hAnsi="Times New Roman"/>
-                <w:b/>
                 <w:sz w:val="16"/>
                 <w:szCs w:val="16"/>
               </w:rPr>
@@ -2784,23 +3349,25 @@
               </w:rPr>
               <w:t>+++</w:t>
             </w:r>
-            <w:r>
-              <w:rPr>
-                <w:rFonts w:ascii="Times New Roman" w:hAnsi="Times New Roman"/>
-                <w:b/>
-                <w:sz w:val="16"/>
-                <w:szCs w:val="16"/>
-              </w:rPr>
-              <w:t>abastecedor</w:t>
-            </w:r>
-            <w:r>
-              <w:rPr>
-                <w:rFonts w:ascii="Times New Roman" w:hAnsi="Times New Roman"/>
-                <w:b/>
-                <w:sz w:val="16"/>
-                <w:szCs w:val="16"/>
-              </w:rPr>
-              <w:t>.cargo_profesional?.</w:t>
+            <w:proofErr w:type="gramStart"/>
+            <w:r>
+              <w:rPr>
+                <w:rFonts w:ascii="Times New Roman" w:hAnsi="Times New Roman"/>
+                <w:b/>
+                <w:sz w:val="16"/>
+                <w:szCs w:val="16"/>
+              </w:rPr>
+              <w:t>supervisor.cargo</w:t>
+            </w:r>
+            <w:proofErr w:type="gramEnd"/>
+            <w:r>
+              <w:rPr>
+                <w:rFonts w:ascii="Times New Roman" w:hAnsi="Times New Roman"/>
+                <w:b/>
+                <w:sz w:val="16"/>
+                <w:szCs w:val="16"/>
+              </w:rPr>
+              <w:t>_profesional?.</w:t>
             </w:r>
             <w:proofErr w:type="spellStart"/>
             <w:r>
@@ -2826,7 +3393,7 @@
         </w:tc>
         <w:tc>
           <w:tcPr>
-            <w:tcW w:w="3763" w:type="dxa"/>
+            <w:tcW w:w="3585" w:type="dxa"/>
           </w:tcPr>
           <w:p>
             <w:pPr>
@@ -2847,21 +3414,23 @@
               <w:t>+++</w:t>
             </w:r>
             <w:proofErr w:type="spellStart"/>
-            <w:r>
-              <w:rPr>
-                <w:rFonts w:ascii="Times New Roman" w:hAnsi="Times New Roman"/>
-                <w:sz w:val="16"/>
-                <w:szCs w:val="16"/>
-              </w:rPr>
-              <w:t>supervisor</w:t>
-            </w:r>
-            <w:r>
-              <w:rPr>
-                <w:rFonts w:ascii="Times New Roman" w:hAnsi="Times New Roman"/>
-                <w:sz w:val="16"/>
-                <w:szCs w:val="16"/>
-              </w:rPr>
-              <w:t>.nombres.toUpperCase</w:t>
+            <w:proofErr w:type="gramStart"/>
+            <w:r>
+              <w:rPr>
+                <w:rFonts w:ascii="Times New Roman" w:hAnsi="Times New Roman"/>
+                <w:sz w:val="16"/>
+                <w:szCs w:val="16"/>
+              </w:rPr>
+              <w:t>autorizador.nombres</w:t>
+            </w:r>
+            <w:proofErr w:type="gramEnd"/>
+            <w:r>
+              <w:rPr>
+                <w:rFonts w:ascii="Times New Roman" w:hAnsi="Times New Roman"/>
+                <w:sz w:val="16"/>
+                <w:szCs w:val="16"/>
+              </w:rPr>
+              <w:t>.toUpperCase</w:t>
             </w:r>
             <w:proofErr w:type="spellEnd"/>
             <w:r>
@@ -2870,7 +3439,15 @@
                 <w:sz w:val="16"/>
                 <w:szCs w:val="16"/>
               </w:rPr>
-              <w:t>()+++ +++</w:t>
+              <w:t>()</w:t>
+            </w:r>
+            <w:r>
+              <w:rPr>
+                <w:rFonts w:ascii="Times New Roman" w:hAnsi="Times New Roman"/>
+                <w:sz w:val="16"/>
+                <w:szCs w:val="16"/>
+              </w:rPr>
+              <w:t>+++ +++</w:t>
             </w:r>
             <w:proofErr w:type="spellStart"/>
             <w:r>
@@ -2879,15 +3456,15 @@
                 <w:sz w:val="16"/>
                 <w:szCs w:val="16"/>
               </w:rPr>
-              <w:t>supervisor</w:t>
-            </w:r>
-            <w:r>
-              <w:rPr>
-                <w:rFonts w:ascii="Times New Roman" w:hAnsi="Times New Roman"/>
-                <w:sz w:val="16"/>
-                <w:szCs w:val="16"/>
-              </w:rPr>
-              <w:t>.apellidos.toUpperCase</w:t>
+              <w:t>autorizador.apellidos</w:t>
+            </w:r>
+            <w:r>
+              <w:rPr>
+                <w:rFonts w:ascii="Times New Roman" w:hAnsi="Times New Roman"/>
+                <w:sz w:val="16"/>
+                <w:szCs w:val="16"/>
+              </w:rPr>
+              <w:t>.toUpperCase</w:t>
             </w:r>
             <w:proofErr w:type="spellEnd"/>
             <w:r>
@@ -2896,7 +3473,15 @@
                 <w:sz w:val="16"/>
                 <w:szCs w:val="16"/>
               </w:rPr>
-              <w:t>()+++.</w:t>
+              <w:t>()</w:t>
+            </w:r>
+            <w:r>
+              <w:rPr>
+                <w:rFonts w:ascii="Times New Roman" w:hAnsi="Times New Roman"/>
+                <w:sz w:val="16"/>
+                <w:szCs w:val="16"/>
+              </w:rPr>
+              <w:t>+++.</w:t>
             </w:r>
           </w:p>
           <w:p>
@@ -2920,23 +3505,25 @@
               <w:t>+++</w:t>
             </w:r>
             <w:proofErr w:type="spellStart"/>
-            <w:r>
-              <w:rPr>
-                <w:rFonts w:ascii="Times New Roman" w:hAnsi="Times New Roman"/>
-                <w:b/>
-                <w:sz w:val="16"/>
-                <w:szCs w:val="16"/>
-              </w:rPr>
-              <w:t>supervisor</w:t>
-            </w:r>
-            <w:r>
-              <w:rPr>
-                <w:rFonts w:ascii="Times New Roman" w:hAnsi="Times New Roman"/>
-                <w:b/>
-                <w:sz w:val="16"/>
-                <w:szCs w:val="16"/>
-              </w:rPr>
-              <w:t>.grado.nombre.toUpperCase</w:t>
+            <w:proofErr w:type="gramStart"/>
+            <w:r>
+              <w:rPr>
+                <w:rFonts w:ascii="Times New Roman" w:hAnsi="Times New Roman"/>
+                <w:b/>
+                <w:sz w:val="16"/>
+                <w:szCs w:val="16"/>
+              </w:rPr>
+              <w:t>autorizador.grado</w:t>
+            </w:r>
+            <w:proofErr w:type="gramEnd"/>
+            <w:r>
+              <w:rPr>
+                <w:rFonts w:ascii="Times New Roman" w:hAnsi="Times New Roman"/>
+                <w:b/>
+                <w:sz w:val="16"/>
+                <w:szCs w:val="16"/>
+              </w:rPr>
+              <w:t>.nombre.toUpperCase</w:t>
             </w:r>
             <w:proofErr w:type="spellEnd"/>
             <w:r>
@@ -2955,6 +3542,7 @@
               <w:jc w:val="center"/>
               <w:rPr>
                 <w:rFonts w:ascii="Times New Roman" w:hAnsi="Times New Roman"/>
+                <w:b/>
                 <w:sz w:val="16"/>
                 <w:szCs w:val="16"/>
               </w:rPr>
@@ -2968,197 +3556,25 @@
               </w:rPr>
               <w:t>+++</w:t>
             </w:r>
-            <w:r>
-              <w:rPr>
-                <w:rFonts w:ascii="Times New Roman" w:hAnsi="Times New Roman"/>
-                <w:b/>
-                <w:sz w:val="16"/>
-                <w:szCs w:val="16"/>
-              </w:rPr>
-              <w:t>supervisor</w:t>
-            </w:r>
-            <w:r>
-              <w:rPr>
-                <w:rFonts w:ascii="Times New Roman" w:hAnsi="Times New Roman"/>
-                <w:b/>
-                <w:sz w:val="16"/>
-                <w:szCs w:val="16"/>
-              </w:rPr>
-              <w:t>.cargo_profesional?.</w:t>
-            </w:r>
-            <w:proofErr w:type="spellStart"/>
-            <w:r>
-              <w:rPr>
-                <w:rFonts w:ascii="Times New Roman" w:hAnsi="Times New Roman"/>
-                <w:b/>
-                <w:sz w:val="16"/>
-                <w:szCs w:val="16"/>
-              </w:rPr>
-              <w:t>toUpperCase</w:t>
-            </w:r>
-            <w:proofErr w:type="spellEnd"/>
-            <w:r>
-              <w:rPr>
-                <w:rFonts w:ascii="Times New Roman" w:hAnsi="Times New Roman"/>
-                <w:b/>
-                <w:sz w:val="16"/>
-                <w:szCs w:val="16"/>
-              </w:rPr>
-              <w:t>()+++</w:t>
-            </w:r>
-          </w:p>
-        </w:tc>
-        <w:tc>
-          <w:tcPr>
-            <w:tcW w:w="3585" w:type="dxa"/>
-          </w:tcPr>
-          <w:p>
-            <w:pPr>
-              <w:spacing w:after="0" w:line="0" w:lineRule="atLeast"/>
-              <w:jc w:val="center"/>
-              <w:rPr>
-                <w:rFonts w:ascii="Times New Roman" w:hAnsi="Times New Roman"/>
-                <w:sz w:val="16"/>
-                <w:szCs w:val="16"/>
-              </w:rPr>
-            </w:pPr>
-            <w:r>
-              <w:rPr>
-                <w:rFonts w:ascii="Times New Roman" w:hAnsi="Times New Roman"/>
-                <w:sz w:val="16"/>
-                <w:szCs w:val="16"/>
-              </w:rPr>
-              <w:t>+++</w:t>
-            </w:r>
-            <w:proofErr w:type="spellStart"/>
-            <w:r>
-              <w:rPr>
-                <w:rFonts w:ascii="Times New Roman" w:hAnsi="Times New Roman"/>
-                <w:sz w:val="16"/>
-                <w:szCs w:val="16"/>
-              </w:rPr>
-              <w:t>autorizador.nombres</w:t>
-            </w:r>
-            <w:r>
-              <w:rPr>
-                <w:rFonts w:ascii="Times New Roman" w:hAnsi="Times New Roman"/>
-                <w:sz w:val="16"/>
-                <w:szCs w:val="16"/>
-              </w:rPr>
-              <w:t>.toUpperCase</w:t>
-            </w:r>
-            <w:proofErr w:type="spellEnd"/>
-            <w:r>
-              <w:rPr>
-                <w:rFonts w:ascii="Times New Roman" w:hAnsi="Times New Roman"/>
-                <w:sz w:val="16"/>
-                <w:szCs w:val="16"/>
-              </w:rPr>
-              <w:t>()</w:t>
-            </w:r>
-            <w:r>
-              <w:rPr>
-                <w:rFonts w:ascii="Times New Roman" w:hAnsi="Times New Roman"/>
-                <w:sz w:val="16"/>
-                <w:szCs w:val="16"/>
-              </w:rPr>
-              <w:t>+++ +++</w:t>
-            </w:r>
-            <w:proofErr w:type="spellStart"/>
-            <w:r>
-              <w:rPr>
-                <w:rFonts w:ascii="Times New Roman" w:hAnsi="Times New Roman"/>
-                <w:sz w:val="16"/>
-                <w:szCs w:val="16"/>
-              </w:rPr>
-              <w:t>autorizador.apellidos</w:t>
-            </w:r>
-            <w:r>
-              <w:rPr>
-                <w:rFonts w:ascii="Times New Roman" w:hAnsi="Times New Roman"/>
-                <w:sz w:val="16"/>
-                <w:szCs w:val="16"/>
-              </w:rPr>
-              <w:t>.toUpperCase</w:t>
-            </w:r>
-            <w:proofErr w:type="spellEnd"/>
-            <w:r>
-              <w:rPr>
-                <w:rFonts w:ascii="Times New Roman" w:hAnsi="Times New Roman"/>
-                <w:sz w:val="16"/>
-                <w:szCs w:val="16"/>
-              </w:rPr>
-              <w:t>()</w:t>
-            </w:r>
-            <w:r>
-              <w:rPr>
-                <w:rFonts w:ascii="Times New Roman" w:hAnsi="Times New Roman"/>
-                <w:sz w:val="16"/>
-                <w:szCs w:val="16"/>
-              </w:rPr>
-              <w:t>+++.</w:t>
-            </w:r>
-          </w:p>
-          <w:p>
-            <w:pPr>
-              <w:spacing w:after="0" w:line="0" w:lineRule="atLeast"/>
-              <w:jc w:val="center"/>
-              <w:rPr>
-                <w:rFonts w:ascii="Times New Roman" w:hAnsi="Times New Roman"/>
-                <w:b/>
-                <w:sz w:val="16"/>
-                <w:szCs w:val="16"/>
-              </w:rPr>
-            </w:pPr>
-            <w:r>
-              <w:rPr>
-                <w:rFonts w:ascii="Times New Roman" w:hAnsi="Times New Roman"/>
-                <w:b/>
-                <w:sz w:val="16"/>
-                <w:szCs w:val="16"/>
-              </w:rPr>
-              <w:t>+++</w:t>
-            </w:r>
-            <w:proofErr w:type="spellStart"/>
-            <w:r>
-              <w:rPr>
-                <w:rFonts w:ascii="Times New Roman" w:hAnsi="Times New Roman"/>
-                <w:b/>
-                <w:sz w:val="16"/>
-                <w:szCs w:val="16"/>
-              </w:rPr>
-              <w:t>autorizador.grado.nombre.toUpperCase</w:t>
-            </w:r>
-            <w:proofErr w:type="spellEnd"/>
-            <w:r>
-              <w:rPr>
-                <w:rFonts w:ascii="Times New Roman" w:hAnsi="Times New Roman"/>
-                <w:b/>
-                <w:sz w:val="16"/>
-                <w:szCs w:val="16"/>
-              </w:rPr>
-              <w:t>()+++</w:t>
-            </w:r>
-          </w:p>
-          <w:p>
-            <w:pPr>
-              <w:spacing w:after="0" w:line="0" w:lineRule="atLeast"/>
-              <w:jc w:val="center"/>
-              <w:rPr>
-                <w:rFonts w:ascii="Times New Roman" w:hAnsi="Times New Roman"/>
-                <w:b/>
-                <w:sz w:val="16"/>
-                <w:szCs w:val="16"/>
-              </w:rPr>
-            </w:pPr>
-            <w:r>
-              <w:rPr>
-                <w:rFonts w:ascii="Times New Roman" w:hAnsi="Times New Roman"/>
-                <w:b/>
-                <w:sz w:val="16"/>
-                <w:szCs w:val="16"/>
-              </w:rPr>
-              <w:t>+++autorizador.cargo_profesional</w:t>
+            <w:proofErr w:type="gramStart"/>
+            <w:r>
+              <w:rPr>
+                <w:rFonts w:ascii="Times New Roman" w:hAnsi="Times New Roman"/>
+                <w:b/>
+                <w:sz w:val="16"/>
+                <w:szCs w:val="16"/>
+              </w:rPr>
+              <w:t>autorizador.cargo</w:t>
+            </w:r>
+            <w:proofErr w:type="gramEnd"/>
+            <w:r>
+              <w:rPr>
+                <w:rFonts w:ascii="Times New Roman" w:hAnsi="Times New Roman"/>
+                <w:b/>
+                <w:sz w:val="16"/>
+                <w:szCs w:val="16"/>
+              </w:rPr>
+              <w:t>_profesional</w:t>
             </w:r>
             <w:r>
               <w:rPr>
@@ -3370,12 +3786,21 @@
                 <w:b/>
               </w:rPr>
             </w:pPr>
-            <w:r>
-              <w:rPr>
-                <w:rFonts w:ascii="Times New Roman" w:hAnsi="Times New Roman"/>
-                <w:b/>
-              </w:rPr>
-              <w:t>NOMBRES  Y APELLIDOS:</w:t>
+            <w:proofErr w:type="gramStart"/>
+            <w:r>
+              <w:rPr>
+                <w:rFonts w:ascii="Times New Roman" w:hAnsi="Times New Roman"/>
+                <w:b/>
+              </w:rPr>
+              <w:t>NOMBRES  Y</w:t>
+            </w:r>
+            <w:proofErr w:type="gramEnd"/>
+            <w:r>
+              <w:rPr>
+                <w:rFonts w:ascii="Times New Roman" w:hAnsi="Times New Roman"/>
+                <w:b/>
+              </w:rPr>
+              <w:t xml:space="preserve"> APELLIDOS:</w:t>
             </w:r>
           </w:p>
         </w:tc>
@@ -3405,7 +3830,15 @@
                 <w:rFonts w:ascii="Times New Roman" w:hAnsi="Times New Roman"/>
                 <w:b/>
               </w:rPr>
-              <w:t>destinatario_nombres</w:t>
+              <w:t>destinatario_</w:t>
+            </w:r>
+            <w:proofErr w:type="gramStart"/>
+            <w:r>
+              <w:rPr>
+                <w:rFonts w:ascii="Times New Roman" w:hAnsi="Times New Roman"/>
+                <w:b/>
+              </w:rPr>
+              <w:t>nombres</w:t>
             </w:r>
             <w:r>
               <w:rPr>
@@ -3415,6 +3848,7 @@
               <w:t>.toUpperCase</w:t>
             </w:r>
             <w:proofErr w:type="spellEnd"/>
+            <w:proofErr w:type="gramEnd"/>
             <w:r>
               <w:rPr>
                 <w:rFonts w:ascii="Times New Roman" w:hAnsi="Times New Roman"/>
@@ -3581,7 +4015,16 @@
                 <w:b/>
                 <w:bCs/>
               </w:rPr>
-              <w:t>destinatario_grado</w:t>
+              <w:t>destinatario_</w:t>
+            </w:r>
+            <w:proofErr w:type="gramStart"/>
+            <w:r>
+              <w:rPr>
+                <w:rFonts w:ascii="Times New Roman" w:hAnsi="Times New Roman"/>
+                <w:b/>
+                <w:bCs/>
+              </w:rPr>
+              <w:t>grado</w:t>
             </w:r>
             <w:r>
               <w:rPr>
@@ -3591,6 +4034,7 @@
               <w:t>.toUpperCase</w:t>
             </w:r>
             <w:proofErr w:type="spellEnd"/>
+            <w:proofErr w:type="gramEnd"/>
             <w:r>
               <w:rPr>
                 <w:rFonts w:ascii="Times New Roman" w:hAnsi="Times New Roman"/>
@@ -3662,7 +4106,15 @@
                 <w:rFonts w:ascii="Times New Roman" w:hAnsi="Times New Roman"/>
                 <w:b/>
               </w:rPr>
-              <w:t>destinatario_cargo</w:t>
+              <w:t>destinatario_</w:t>
+            </w:r>
+            <w:proofErr w:type="gramStart"/>
+            <w:r>
+              <w:rPr>
+                <w:rFonts w:ascii="Times New Roman" w:hAnsi="Times New Roman"/>
+                <w:b/>
+              </w:rPr>
+              <w:t>cargo</w:t>
             </w:r>
             <w:r>
               <w:rPr>
@@ -3672,6 +4124,7 @@
               <w:t>.toUpperCase</w:t>
             </w:r>
             <w:proofErr w:type="spellEnd"/>
+            <w:proofErr w:type="gramEnd"/>
             <w:r>
               <w:rPr>
                 <w:rFonts w:ascii="Times New Roman" w:hAnsi="Times New Roman"/>
@@ -4223,7 +4676,7 @@
   <w:style w:type="paragraph" w:default="1" w:styleId="Normal">
     <w:name w:val="Normal"/>
     <w:qFormat/>
-    <w:rsid w:val="009D1A56"/>
+    <w:rsid w:val="0045141D"/>
     <w:pPr>
       <w:spacing w:after="200" w:line="276" w:lineRule="auto"/>
     </w:pPr>

</xml_diff>

<commit_message>
feat: refactor the way to export documents
</commit_message>
<xml_diff>
--- a/public/despachos.docx
+++ b/public/despachos.docx
@@ -815,7 +815,6 @@
         <w:t>+++</w:t>
       </w:r>
       <w:proofErr w:type="spellStart"/>
-      <w:proofErr w:type="gramStart"/>
       <w:r>
         <w:rPr>
           <w:rFonts w:ascii="Times New Roman" w:hAnsi="Times New Roman"/>
@@ -823,17 +822,7 @@
           <w:sz w:val="18"/>
           <w:szCs w:val="18"/>
         </w:rPr>
-        <w:t>autorizador.grado</w:t>
-      </w:r>
-      <w:proofErr w:type="gramEnd"/>
-      <w:r>
-        <w:rPr>
-          <w:rFonts w:ascii="Times New Roman" w:hAnsi="Times New Roman"/>
-          <w:b/>
-          <w:sz w:val="18"/>
-          <w:szCs w:val="18"/>
-        </w:rPr>
-        <w:t>.</w:t>
+        <w:t>autorizador.grado.</w:t>
       </w:r>
       <w:r>
         <w:rPr>
@@ -1731,7 +1720,6 @@
               <w:t>=$</w:t>
             </w:r>
             <w:proofErr w:type="spellStart"/>
-            <w:proofErr w:type="gramStart"/>
             <w:r>
               <w:rPr>
                 <w:rFonts w:ascii="Times New Roman" w:hAnsi="Times New Roman"/>
@@ -1748,17 +1736,7 @@
                 <w:szCs w:val="20"/>
                 <w:lang w:val="en-US"/>
               </w:rPr>
-              <w:t>renglon</w:t>
-            </w:r>
-            <w:proofErr w:type="gramEnd"/>
-            <w:r>
-              <w:rPr>
-                <w:rFonts w:ascii="Times New Roman" w:hAnsi="Times New Roman"/>
-                <w:sz w:val="20"/>
-                <w:szCs w:val="20"/>
-                <w:lang w:val="en-US"/>
-              </w:rPr>
-              <w:t>.numero_parte</w:t>
+              <w:t>renglon.numero_parte</w:t>
             </w:r>
             <w:proofErr w:type="spellEnd"/>
             <w:r>
@@ -1826,7 +1804,6 @@
               <w:t>=$</w:t>
             </w:r>
             <w:proofErr w:type="spellStart"/>
-            <w:proofErr w:type="gramStart"/>
             <w:r>
               <w:rPr>
                 <w:rFonts w:ascii="Times New Roman" w:hAnsi="Times New Roman"/>
@@ -1843,17 +1820,7 @@
                 <w:szCs w:val="20"/>
                 <w:lang w:val="en-US"/>
               </w:rPr>
-              <w:t>renglon</w:t>
-            </w:r>
-            <w:proofErr w:type="gramEnd"/>
-            <w:r>
-              <w:rPr>
-                <w:rFonts w:ascii="Times New Roman" w:hAnsi="Times New Roman"/>
-                <w:sz w:val="20"/>
-                <w:szCs w:val="20"/>
-                <w:lang w:val="en-US"/>
-              </w:rPr>
-              <w:t>.descripcion</w:t>
+              <w:t>renglon.descripcion</w:t>
             </w:r>
             <w:proofErr w:type="spellEnd"/>
             <w:r>
@@ -1920,7 +1887,6 @@
               <w:t>=$</w:t>
             </w:r>
             <w:proofErr w:type="spellStart"/>
-            <w:proofErr w:type="gramStart"/>
             <w:r>
               <w:rPr>
                 <w:rFonts w:ascii="Times New Roman" w:hAnsi="Times New Roman"/>
@@ -1940,7 +1906,6 @@
               <w:t>cantidad</w:t>
             </w:r>
             <w:proofErr w:type="spellEnd"/>
-            <w:proofErr w:type="gramEnd"/>
             <w:r>
               <w:rPr>
                 <w:rFonts w:ascii="Times New Roman" w:hAnsi="Times New Roman"/>
@@ -1996,7 +1961,6 @@
               <w:t>+++=$</w:t>
             </w:r>
             <w:proofErr w:type="spellStart"/>
-            <w:proofErr w:type="gramStart"/>
             <w:r>
               <w:rPr>
                 <w:rFonts w:ascii="Times New Roman" w:hAnsi="Times New Roman"/>
@@ -2013,17 +1977,7 @@
                 <w:szCs w:val="18"/>
                 <w:lang w:val="es-419"/>
               </w:rPr>
-              <w:t>renglon</w:t>
-            </w:r>
-            <w:proofErr w:type="gramEnd"/>
-            <w:r>
-              <w:rPr>
-                <w:rFonts w:ascii="Times New Roman" w:hAnsi="Times New Roman"/>
-                <w:sz w:val="18"/>
-                <w:szCs w:val="18"/>
-                <w:lang w:val="es-419"/>
-              </w:rPr>
-              <w:t>.</w:t>
+              <w:t>renglon.</w:t>
             </w:r>
             <w:r>
               <w:rPr>
@@ -2099,7 +2053,6 @@
               <w:t>=$</w:t>
             </w:r>
             <w:proofErr w:type="spellStart"/>
-            <w:proofErr w:type="gramStart"/>
             <w:r>
               <w:rPr>
                 <w:rFonts w:ascii="Times New Roman" w:hAnsi="Times New Roman"/>
@@ -2116,17 +2069,7 @@
                 <w:szCs w:val="20"/>
                 <w:lang w:val="en-US"/>
               </w:rPr>
-              <w:t>renglon</w:t>
-            </w:r>
-            <w:proofErr w:type="gramEnd"/>
-            <w:r>
-              <w:rPr>
-                <w:rFonts w:ascii="Times New Roman" w:hAnsi="Times New Roman"/>
-                <w:sz w:val="20"/>
-                <w:szCs w:val="20"/>
-                <w:lang w:val="en-US"/>
-              </w:rPr>
-              <w:t>.</w:t>
+              <w:t>renglon.</w:t>
             </w:r>
             <w:r>
               <w:rPr>
@@ -2202,7 +2145,6 @@
               <w:t>$</w:t>
             </w:r>
             <w:proofErr w:type="spellStart"/>
-            <w:proofErr w:type="gramStart"/>
             <w:r>
               <w:rPr>
                 <w:rFonts w:ascii="Times New Roman" w:hAnsi="Times New Roman"/>
@@ -2212,7 +2154,6 @@
               </w:rPr>
               <w:t>renglon.seriales</w:t>
             </w:r>
-            <w:proofErr w:type="gramEnd"/>
             <w:r>
               <w:rPr>
                 <w:rFonts w:ascii="Times New Roman" w:hAnsi="Times New Roman"/>
@@ -2312,7 +2253,6 @@
               <w:t>=$</w:t>
             </w:r>
             <w:proofErr w:type="spellStart"/>
-            <w:proofErr w:type="gramStart"/>
             <w:r>
               <w:rPr>
                 <w:rFonts w:ascii="Times New Roman" w:hAnsi="Times New Roman"/>
@@ -2332,7 +2272,6 @@
               <w:t>observacion</w:t>
             </w:r>
             <w:proofErr w:type="spellEnd"/>
-            <w:proofErr w:type="gramEnd"/>
             <w:r>
               <w:rPr>
                 <w:rFonts w:ascii="Times New Roman" w:hAnsi="Times New Roman"/>
@@ -2623,7 +2562,7 @@
           <w:b/>
           <w:sz w:val="18"/>
           <w:szCs w:val="18"/>
-          <w:lang w:val="en-US"/>
+          <w:lang w:val="es-419"/>
         </w:rPr>
       </w:pPr>
     </w:p>
@@ -2637,7 +2576,7 @@
           <w:b/>
           <w:sz w:val="18"/>
           <w:szCs w:val="18"/>
-          <w:lang w:val="en-US"/>
+          <w:lang w:val="es-419"/>
         </w:rPr>
       </w:pPr>
     </w:p>
@@ -3049,16 +2988,297 @@
               <w:t>+++</w:t>
             </w:r>
             <w:proofErr w:type="spellStart"/>
-            <w:proofErr w:type="gramStart"/>
-            <w:r>
-              <w:rPr>
-                <w:rFonts w:ascii="Times New Roman" w:hAnsi="Times New Roman"/>
-                <w:sz w:val="16"/>
-                <w:szCs w:val="16"/>
-              </w:rPr>
-              <w:t>abastecedor.nombres</w:t>
-            </w:r>
-            <w:proofErr w:type="gramEnd"/>
+            <w:r>
+              <w:rPr>
+                <w:rFonts w:ascii="Times New Roman" w:hAnsi="Times New Roman"/>
+                <w:sz w:val="16"/>
+                <w:szCs w:val="16"/>
+              </w:rPr>
+              <w:t>abastecedor.nombres.toUpperCase</w:t>
+            </w:r>
+            <w:proofErr w:type="spellEnd"/>
+            <w:r>
+              <w:rPr>
+                <w:rFonts w:ascii="Times New Roman" w:hAnsi="Times New Roman"/>
+                <w:sz w:val="16"/>
+                <w:szCs w:val="16"/>
+              </w:rPr>
+              <w:t xml:space="preserve">()+++ +++ </w:t>
+            </w:r>
+            <w:proofErr w:type="spellStart"/>
+            <w:r>
+              <w:rPr>
+                <w:rFonts w:ascii="Times New Roman" w:hAnsi="Times New Roman"/>
+                <w:sz w:val="16"/>
+                <w:szCs w:val="16"/>
+              </w:rPr>
+              <w:t>abastecedor.apellidos.toUpperCase</w:t>
+            </w:r>
+            <w:proofErr w:type="spellEnd"/>
+            <w:r>
+              <w:rPr>
+                <w:rFonts w:ascii="Times New Roman" w:hAnsi="Times New Roman"/>
+                <w:sz w:val="16"/>
+                <w:szCs w:val="16"/>
+              </w:rPr>
+              <w:t>()+++.</w:t>
+            </w:r>
+          </w:p>
+          <w:p>
+            <w:pPr>
+              <w:spacing w:after="0" w:line="0" w:lineRule="atLeast"/>
+              <w:jc w:val="center"/>
+              <w:rPr>
+                <w:rFonts w:ascii="Times New Roman" w:hAnsi="Times New Roman"/>
+                <w:b/>
+                <w:sz w:val="16"/>
+                <w:szCs w:val="16"/>
+              </w:rPr>
+            </w:pPr>
+            <w:r>
+              <w:rPr>
+                <w:rFonts w:ascii="Times New Roman" w:hAnsi="Times New Roman"/>
+                <w:b/>
+                <w:sz w:val="16"/>
+                <w:szCs w:val="16"/>
+              </w:rPr>
+              <w:t>+++</w:t>
+            </w:r>
+            <w:proofErr w:type="spellStart"/>
+            <w:r>
+              <w:rPr>
+                <w:rFonts w:ascii="Times New Roman" w:hAnsi="Times New Roman"/>
+                <w:b/>
+                <w:sz w:val="16"/>
+                <w:szCs w:val="16"/>
+              </w:rPr>
+              <w:t>abastecedor.grado.nombre.toUpperCase</w:t>
+            </w:r>
+            <w:proofErr w:type="spellEnd"/>
+            <w:r>
+              <w:rPr>
+                <w:rFonts w:ascii="Times New Roman" w:hAnsi="Times New Roman"/>
+                <w:b/>
+                <w:sz w:val="16"/>
+                <w:szCs w:val="16"/>
+              </w:rPr>
+              <w:t>()+++</w:t>
+            </w:r>
+          </w:p>
+          <w:p>
+            <w:pPr>
+              <w:spacing w:after="0" w:line="0" w:lineRule="atLeast"/>
+              <w:jc w:val="center"/>
+              <w:rPr>
+                <w:rFonts w:ascii="Times New Roman" w:hAnsi="Times New Roman"/>
+                <w:b/>
+                <w:sz w:val="16"/>
+                <w:szCs w:val="16"/>
+              </w:rPr>
+            </w:pPr>
+            <w:r>
+              <w:rPr>
+                <w:rFonts w:ascii="Times New Roman" w:hAnsi="Times New Roman"/>
+                <w:b/>
+                <w:sz w:val="16"/>
+                <w:szCs w:val="16"/>
+              </w:rPr>
+              <w:t>+++abastecedor.cargo_profesional?.</w:t>
+            </w:r>
+            <w:proofErr w:type="spellStart"/>
+            <w:r>
+              <w:rPr>
+                <w:rFonts w:ascii="Times New Roman" w:hAnsi="Times New Roman"/>
+                <w:b/>
+                <w:sz w:val="16"/>
+                <w:szCs w:val="16"/>
+              </w:rPr>
+              <w:t>toUpperCase</w:t>
+            </w:r>
+            <w:proofErr w:type="spellEnd"/>
+            <w:r>
+              <w:rPr>
+                <w:rFonts w:ascii="Times New Roman" w:hAnsi="Times New Roman"/>
+                <w:b/>
+                <w:sz w:val="16"/>
+                <w:szCs w:val="16"/>
+              </w:rPr>
+              <w:t>()+++</w:t>
+            </w:r>
+          </w:p>
+        </w:tc>
+        <w:tc>
+          <w:tcPr>
+            <w:tcW w:w="3763" w:type="dxa"/>
+          </w:tcPr>
+          <w:p>
+            <w:pPr>
+              <w:spacing w:after="0" w:line="0" w:lineRule="atLeast"/>
+              <w:jc w:val="center"/>
+              <w:rPr>
+                <w:rFonts w:ascii="Times New Roman" w:hAnsi="Times New Roman"/>
+                <w:sz w:val="16"/>
+                <w:szCs w:val="16"/>
+              </w:rPr>
+            </w:pPr>
+            <w:r>
+              <w:rPr>
+                <w:rFonts w:ascii="Times New Roman" w:hAnsi="Times New Roman"/>
+                <w:sz w:val="16"/>
+                <w:szCs w:val="16"/>
+              </w:rPr>
+              <w:t>+++</w:t>
+            </w:r>
+            <w:proofErr w:type="spellStart"/>
+            <w:r>
+              <w:rPr>
+                <w:rFonts w:ascii="Times New Roman" w:hAnsi="Times New Roman"/>
+                <w:sz w:val="16"/>
+                <w:szCs w:val="16"/>
+              </w:rPr>
+              <w:t>supervisor.nombres.toUpperCase</w:t>
+            </w:r>
+            <w:proofErr w:type="spellEnd"/>
+            <w:r>
+              <w:rPr>
+                <w:rFonts w:ascii="Times New Roman" w:hAnsi="Times New Roman"/>
+                <w:sz w:val="16"/>
+                <w:szCs w:val="16"/>
+              </w:rPr>
+              <w:t>()+++ +++</w:t>
+            </w:r>
+            <w:proofErr w:type="spellStart"/>
+            <w:r>
+              <w:rPr>
+                <w:rFonts w:ascii="Times New Roman" w:hAnsi="Times New Roman"/>
+                <w:sz w:val="16"/>
+                <w:szCs w:val="16"/>
+              </w:rPr>
+              <w:t>supervisor.apellidos.toUpperCase</w:t>
+            </w:r>
+            <w:proofErr w:type="spellEnd"/>
+            <w:r>
+              <w:rPr>
+                <w:rFonts w:ascii="Times New Roman" w:hAnsi="Times New Roman"/>
+                <w:sz w:val="16"/>
+                <w:szCs w:val="16"/>
+              </w:rPr>
+              <w:t>()+++.</w:t>
+            </w:r>
+          </w:p>
+          <w:p>
+            <w:pPr>
+              <w:spacing w:after="0" w:line="0" w:lineRule="atLeast"/>
+              <w:jc w:val="center"/>
+              <w:rPr>
+                <w:rFonts w:ascii="Times New Roman" w:hAnsi="Times New Roman"/>
+                <w:b/>
+                <w:sz w:val="16"/>
+                <w:szCs w:val="16"/>
+              </w:rPr>
+            </w:pPr>
+            <w:r>
+              <w:rPr>
+                <w:rFonts w:ascii="Times New Roman" w:hAnsi="Times New Roman"/>
+                <w:b/>
+                <w:sz w:val="16"/>
+                <w:szCs w:val="16"/>
+              </w:rPr>
+              <w:t>+++</w:t>
+            </w:r>
+            <w:proofErr w:type="spellStart"/>
+            <w:r>
+              <w:rPr>
+                <w:rFonts w:ascii="Times New Roman" w:hAnsi="Times New Roman"/>
+                <w:b/>
+                <w:sz w:val="16"/>
+                <w:szCs w:val="16"/>
+              </w:rPr>
+              <w:t>supervisor.grado.nombre.toUpperCase</w:t>
+            </w:r>
+            <w:proofErr w:type="spellEnd"/>
+            <w:r>
+              <w:rPr>
+                <w:rFonts w:ascii="Times New Roman" w:hAnsi="Times New Roman"/>
+                <w:b/>
+                <w:sz w:val="16"/>
+                <w:szCs w:val="16"/>
+              </w:rPr>
+              <w:t>()+++</w:t>
+            </w:r>
+          </w:p>
+          <w:p>
+            <w:pPr>
+              <w:spacing w:after="0" w:line="0" w:lineRule="atLeast"/>
+              <w:jc w:val="center"/>
+              <w:rPr>
+                <w:rFonts w:ascii="Times New Roman" w:hAnsi="Times New Roman"/>
+                <w:sz w:val="16"/>
+                <w:szCs w:val="16"/>
+              </w:rPr>
+            </w:pPr>
+            <w:r>
+              <w:rPr>
+                <w:rFonts w:ascii="Times New Roman" w:hAnsi="Times New Roman"/>
+                <w:b/>
+                <w:sz w:val="16"/>
+                <w:szCs w:val="16"/>
+              </w:rPr>
+              <w:t>+++supervisor.cargo_profesional?.</w:t>
+            </w:r>
+            <w:proofErr w:type="spellStart"/>
+            <w:r>
+              <w:rPr>
+                <w:rFonts w:ascii="Times New Roman" w:hAnsi="Times New Roman"/>
+                <w:b/>
+                <w:sz w:val="16"/>
+                <w:szCs w:val="16"/>
+              </w:rPr>
+              <w:t>toUpperCase</w:t>
+            </w:r>
+            <w:proofErr w:type="spellEnd"/>
+            <w:r>
+              <w:rPr>
+                <w:rFonts w:ascii="Times New Roman" w:hAnsi="Times New Roman"/>
+                <w:b/>
+                <w:sz w:val="16"/>
+                <w:szCs w:val="16"/>
+              </w:rPr>
+              <w:t>()+++</w:t>
+            </w:r>
+          </w:p>
+        </w:tc>
+        <w:tc>
+          <w:tcPr>
+            <w:tcW w:w="3585" w:type="dxa"/>
+          </w:tcPr>
+          <w:p>
+            <w:pPr>
+              <w:spacing w:after="0" w:line="0" w:lineRule="atLeast"/>
+              <w:jc w:val="center"/>
+              <w:rPr>
+                <w:rFonts w:ascii="Times New Roman" w:hAnsi="Times New Roman"/>
+                <w:sz w:val="16"/>
+                <w:szCs w:val="16"/>
+              </w:rPr>
+            </w:pPr>
+            <w:r>
+              <w:rPr>
+                <w:rFonts w:ascii="Times New Roman" w:hAnsi="Times New Roman"/>
+                <w:sz w:val="16"/>
+                <w:szCs w:val="16"/>
+              </w:rPr>
+              <w:t>+++</w:t>
+            </w:r>
+            <w:proofErr w:type="spellStart"/>
+            <w:r>
+              <w:rPr>
+                <w:rFonts w:ascii="Times New Roman" w:hAnsi="Times New Roman"/>
+                <w:sz w:val="16"/>
+                <w:szCs w:val="16"/>
+              </w:rPr>
+              <w:t>autorizador.nombres</w:t>
+            </w:r>
             <w:r>
               <w:rPr>
                 <w:rFonts w:ascii="Times New Roman" w:hAnsi="Times New Roman"/>
@@ -3074,7 +3294,15 @@
                 <w:sz w:val="16"/>
                 <w:szCs w:val="16"/>
               </w:rPr>
-              <w:t xml:space="preserve">()+++ +++ </w:t>
+              <w:t>()</w:t>
+            </w:r>
+            <w:r>
+              <w:rPr>
+                <w:rFonts w:ascii="Times New Roman" w:hAnsi="Times New Roman"/>
+                <w:sz w:val="16"/>
+                <w:szCs w:val="16"/>
+              </w:rPr>
+              <w:t>+++ +++</w:t>
             </w:r>
             <w:proofErr w:type="spellStart"/>
             <w:r>
@@ -3083,7 +3311,15 @@
                 <w:sz w:val="16"/>
                 <w:szCs w:val="16"/>
               </w:rPr>
-              <w:t>abastecedor.apellidos.toUpperCase</w:t>
+              <w:t>autorizador.apellidos</w:t>
+            </w:r>
+            <w:r>
+              <w:rPr>
+                <w:rFonts w:ascii="Times New Roman" w:hAnsi="Times New Roman"/>
+                <w:sz w:val="16"/>
+                <w:szCs w:val="16"/>
+              </w:rPr>
+              <w:t>.toUpperCase</w:t>
             </w:r>
             <w:proofErr w:type="spellEnd"/>
             <w:r>
@@ -3092,7 +3328,15 @@
                 <w:sz w:val="16"/>
                 <w:szCs w:val="16"/>
               </w:rPr>
-              <w:t>()+++.</w:t>
+              <w:t>()</w:t>
+            </w:r>
+            <w:r>
+              <w:rPr>
+                <w:rFonts w:ascii="Times New Roman" w:hAnsi="Times New Roman"/>
+                <w:sz w:val="16"/>
+                <w:szCs w:val="16"/>
+              </w:rPr>
+              <w:t>+++.</w:t>
             </w:r>
           </w:p>
           <w:p>
@@ -3116,25 +3360,14 @@
               <w:t>+++</w:t>
             </w:r>
             <w:proofErr w:type="spellStart"/>
-            <w:proofErr w:type="gramStart"/>
-            <w:r>
-              <w:rPr>
-                <w:rFonts w:ascii="Times New Roman" w:hAnsi="Times New Roman"/>
-                <w:b/>
-                <w:sz w:val="16"/>
-                <w:szCs w:val="16"/>
-              </w:rPr>
-              <w:t>abastecedor.grado</w:t>
-            </w:r>
-            <w:proofErr w:type="gramEnd"/>
-            <w:r>
-              <w:rPr>
-                <w:rFonts w:ascii="Times New Roman" w:hAnsi="Times New Roman"/>
-                <w:b/>
-                <w:sz w:val="16"/>
-                <w:szCs w:val="16"/>
-              </w:rPr>
-              <w:t>.nombre.toUpperCase</w:t>
+            <w:r>
+              <w:rPr>
+                <w:rFonts w:ascii="Times New Roman" w:hAnsi="Times New Roman"/>
+                <w:b/>
+                <w:sz w:val="16"/>
+                <w:szCs w:val="16"/>
+              </w:rPr>
+              <w:t>autorizador.grado.nombre.toUpperCase</w:t>
             </w:r>
             <w:proofErr w:type="spellEnd"/>
             <w:r>
@@ -3165,416 +3398,7 @@
                 <w:sz w:val="16"/>
                 <w:szCs w:val="16"/>
               </w:rPr>
-              <w:t>+++</w:t>
-            </w:r>
-            <w:proofErr w:type="gramStart"/>
-            <w:r>
-              <w:rPr>
-                <w:rFonts w:ascii="Times New Roman" w:hAnsi="Times New Roman"/>
-                <w:b/>
-                <w:sz w:val="16"/>
-                <w:szCs w:val="16"/>
-              </w:rPr>
-              <w:t>abastecedor.cargo</w:t>
-            </w:r>
-            <w:proofErr w:type="gramEnd"/>
-            <w:r>
-              <w:rPr>
-                <w:rFonts w:ascii="Times New Roman" w:hAnsi="Times New Roman"/>
-                <w:b/>
-                <w:sz w:val="16"/>
-                <w:szCs w:val="16"/>
-              </w:rPr>
-              <w:t>_profesional?.</w:t>
-            </w:r>
-            <w:proofErr w:type="spellStart"/>
-            <w:r>
-              <w:rPr>
-                <w:rFonts w:ascii="Times New Roman" w:hAnsi="Times New Roman"/>
-                <w:b/>
-                <w:sz w:val="16"/>
-                <w:szCs w:val="16"/>
-              </w:rPr>
-              <w:t>toUpperCase</w:t>
-            </w:r>
-            <w:proofErr w:type="spellEnd"/>
-            <w:r>
-              <w:rPr>
-                <w:rFonts w:ascii="Times New Roman" w:hAnsi="Times New Roman"/>
-                <w:b/>
-                <w:sz w:val="16"/>
-                <w:szCs w:val="16"/>
-              </w:rPr>
-              <w:t>()+++</w:t>
-            </w:r>
-          </w:p>
-        </w:tc>
-        <w:tc>
-          <w:tcPr>
-            <w:tcW w:w="3763" w:type="dxa"/>
-          </w:tcPr>
-          <w:p>
-            <w:pPr>
-              <w:spacing w:after="0" w:line="0" w:lineRule="atLeast"/>
-              <w:jc w:val="center"/>
-              <w:rPr>
-                <w:rFonts w:ascii="Times New Roman" w:hAnsi="Times New Roman"/>
-                <w:sz w:val="16"/>
-                <w:szCs w:val="16"/>
-              </w:rPr>
-            </w:pPr>
-            <w:r>
-              <w:rPr>
-                <w:rFonts w:ascii="Times New Roman" w:hAnsi="Times New Roman"/>
-                <w:sz w:val="16"/>
-                <w:szCs w:val="16"/>
-              </w:rPr>
-              <w:t>+++</w:t>
-            </w:r>
-            <w:proofErr w:type="spellStart"/>
-            <w:proofErr w:type="gramStart"/>
-            <w:r>
-              <w:rPr>
-                <w:rFonts w:ascii="Times New Roman" w:hAnsi="Times New Roman"/>
-                <w:sz w:val="16"/>
-                <w:szCs w:val="16"/>
-              </w:rPr>
-              <w:t>supervisor.nombres</w:t>
-            </w:r>
-            <w:proofErr w:type="gramEnd"/>
-            <w:r>
-              <w:rPr>
-                <w:rFonts w:ascii="Times New Roman" w:hAnsi="Times New Roman"/>
-                <w:sz w:val="16"/>
-                <w:szCs w:val="16"/>
-              </w:rPr>
-              <w:t>.toUpperCase</w:t>
-            </w:r>
-            <w:proofErr w:type="spellEnd"/>
-            <w:r>
-              <w:rPr>
-                <w:rFonts w:ascii="Times New Roman" w:hAnsi="Times New Roman"/>
-                <w:sz w:val="16"/>
-                <w:szCs w:val="16"/>
-              </w:rPr>
-              <w:t>()+++ +++</w:t>
-            </w:r>
-            <w:proofErr w:type="spellStart"/>
-            <w:r>
-              <w:rPr>
-                <w:rFonts w:ascii="Times New Roman" w:hAnsi="Times New Roman"/>
-                <w:sz w:val="16"/>
-                <w:szCs w:val="16"/>
-              </w:rPr>
-              <w:t>supervisor.apellidos.toUpperCase</w:t>
-            </w:r>
-            <w:proofErr w:type="spellEnd"/>
-            <w:r>
-              <w:rPr>
-                <w:rFonts w:ascii="Times New Roman" w:hAnsi="Times New Roman"/>
-                <w:sz w:val="16"/>
-                <w:szCs w:val="16"/>
-              </w:rPr>
-              <w:t>()+++.</w:t>
-            </w:r>
-          </w:p>
-          <w:p>
-            <w:pPr>
-              <w:spacing w:after="0" w:line="0" w:lineRule="atLeast"/>
-              <w:jc w:val="center"/>
-              <w:rPr>
-                <w:rFonts w:ascii="Times New Roman" w:hAnsi="Times New Roman"/>
-                <w:b/>
-                <w:sz w:val="16"/>
-                <w:szCs w:val="16"/>
-              </w:rPr>
-            </w:pPr>
-            <w:r>
-              <w:rPr>
-                <w:rFonts w:ascii="Times New Roman" w:hAnsi="Times New Roman"/>
-                <w:b/>
-                <w:sz w:val="16"/>
-                <w:szCs w:val="16"/>
-              </w:rPr>
-              <w:t>+++</w:t>
-            </w:r>
-            <w:proofErr w:type="spellStart"/>
-            <w:proofErr w:type="gramStart"/>
-            <w:r>
-              <w:rPr>
-                <w:rFonts w:ascii="Times New Roman" w:hAnsi="Times New Roman"/>
-                <w:b/>
-                <w:sz w:val="16"/>
-                <w:szCs w:val="16"/>
-              </w:rPr>
-              <w:t>supervisor.grado</w:t>
-            </w:r>
-            <w:proofErr w:type="gramEnd"/>
-            <w:r>
-              <w:rPr>
-                <w:rFonts w:ascii="Times New Roman" w:hAnsi="Times New Roman"/>
-                <w:b/>
-                <w:sz w:val="16"/>
-                <w:szCs w:val="16"/>
-              </w:rPr>
-              <w:t>.nombre.toUpperCase</w:t>
-            </w:r>
-            <w:proofErr w:type="spellEnd"/>
-            <w:r>
-              <w:rPr>
-                <w:rFonts w:ascii="Times New Roman" w:hAnsi="Times New Roman"/>
-                <w:b/>
-                <w:sz w:val="16"/>
-                <w:szCs w:val="16"/>
-              </w:rPr>
-              <w:t>()+++</w:t>
-            </w:r>
-          </w:p>
-          <w:p>
-            <w:pPr>
-              <w:spacing w:after="0" w:line="0" w:lineRule="atLeast"/>
-              <w:jc w:val="center"/>
-              <w:rPr>
-                <w:rFonts w:ascii="Times New Roman" w:hAnsi="Times New Roman"/>
-                <w:sz w:val="16"/>
-                <w:szCs w:val="16"/>
-              </w:rPr>
-            </w:pPr>
-            <w:r>
-              <w:rPr>
-                <w:rFonts w:ascii="Times New Roman" w:hAnsi="Times New Roman"/>
-                <w:b/>
-                <w:sz w:val="16"/>
-                <w:szCs w:val="16"/>
-              </w:rPr>
-              <w:t>+++</w:t>
-            </w:r>
-            <w:proofErr w:type="gramStart"/>
-            <w:r>
-              <w:rPr>
-                <w:rFonts w:ascii="Times New Roman" w:hAnsi="Times New Roman"/>
-                <w:b/>
-                <w:sz w:val="16"/>
-                <w:szCs w:val="16"/>
-              </w:rPr>
-              <w:t>supervisor.cargo</w:t>
-            </w:r>
-            <w:proofErr w:type="gramEnd"/>
-            <w:r>
-              <w:rPr>
-                <w:rFonts w:ascii="Times New Roman" w:hAnsi="Times New Roman"/>
-                <w:b/>
-                <w:sz w:val="16"/>
-                <w:szCs w:val="16"/>
-              </w:rPr>
-              <w:t>_profesional?.</w:t>
-            </w:r>
-            <w:proofErr w:type="spellStart"/>
-            <w:r>
-              <w:rPr>
-                <w:rFonts w:ascii="Times New Roman" w:hAnsi="Times New Roman"/>
-                <w:b/>
-                <w:sz w:val="16"/>
-                <w:szCs w:val="16"/>
-              </w:rPr>
-              <w:t>toUpperCase</w:t>
-            </w:r>
-            <w:proofErr w:type="spellEnd"/>
-            <w:r>
-              <w:rPr>
-                <w:rFonts w:ascii="Times New Roman" w:hAnsi="Times New Roman"/>
-                <w:b/>
-                <w:sz w:val="16"/>
-                <w:szCs w:val="16"/>
-              </w:rPr>
-              <w:t>()+++</w:t>
-            </w:r>
-          </w:p>
-        </w:tc>
-        <w:tc>
-          <w:tcPr>
-            <w:tcW w:w="3585" w:type="dxa"/>
-          </w:tcPr>
-          <w:p>
-            <w:pPr>
-              <w:spacing w:after="0" w:line="0" w:lineRule="atLeast"/>
-              <w:jc w:val="center"/>
-              <w:rPr>
-                <w:rFonts w:ascii="Times New Roman" w:hAnsi="Times New Roman"/>
-                <w:sz w:val="16"/>
-                <w:szCs w:val="16"/>
-              </w:rPr>
-            </w:pPr>
-            <w:r>
-              <w:rPr>
-                <w:rFonts w:ascii="Times New Roman" w:hAnsi="Times New Roman"/>
-                <w:sz w:val="16"/>
-                <w:szCs w:val="16"/>
-              </w:rPr>
-              <w:t>+++</w:t>
-            </w:r>
-            <w:proofErr w:type="spellStart"/>
-            <w:proofErr w:type="gramStart"/>
-            <w:r>
-              <w:rPr>
-                <w:rFonts w:ascii="Times New Roman" w:hAnsi="Times New Roman"/>
-                <w:sz w:val="16"/>
-                <w:szCs w:val="16"/>
-              </w:rPr>
-              <w:t>autorizador.nombres</w:t>
-            </w:r>
-            <w:proofErr w:type="gramEnd"/>
-            <w:r>
-              <w:rPr>
-                <w:rFonts w:ascii="Times New Roman" w:hAnsi="Times New Roman"/>
-                <w:sz w:val="16"/>
-                <w:szCs w:val="16"/>
-              </w:rPr>
-              <w:t>.toUpperCase</w:t>
-            </w:r>
-            <w:proofErr w:type="spellEnd"/>
-            <w:r>
-              <w:rPr>
-                <w:rFonts w:ascii="Times New Roman" w:hAnsi="Times New Roman"/>
-                <w:sz w:val="16"/>
-                <w:szCs w:val="16"/>
-              </w:rPr>
-              <w:t>()</w:t>
-            </w:r>
-            <w:r>
-              <w:rPr>
-                <w:rFonts w:ascii="Times New Roman" w:hAnsi="Times New Roman"/>
-                <w:sz w:val="16"/>
-                <w:szCs w:val="16"/>
-              </w:rPr>
-              <w:t>+++ +++</w:t>
-            </w:r>
-            <w:proofErr w:type="spellStart"/>
-            <w:r>
-              <w:rPr>
-                <w:rFonts w:ascii="Times New Roman" w:hAnsi="Times New Roman"/>
-                <w:sz w:val="16"/>
-                <w:szCs w:val="16"/>
-              </w:rPr>
-              <w:t>autorizador.apellidos</w:t>
-            </w:r>
-            <w:r>
-              <w:rPr>
-                <w:rFonts w:ascii="Times New Roman" w:hAnsi="Times New Roman"/>
-                <w:sz w:val="16"/>
-                <w:szCs w:val="16"/>
-              </w:rPr>
-              <w:t>.toUpperCase</w:t>
-            </w:r>
-            <w:proofErr w:type="spellEnd"/>
-            <w:r>
-              <w:rPr>
-                <w:rFonts w:ascii="Times New Roman" w:hAnsi="Times New Roman"/>
-                <w:sz w:val="16"/>
-                <w:szCs w:val="16"/>
-              </w:rPr>
-              <w:t>()</w:t>
-            </w:r>
-            <w:r>
-              <w:rPr>
-                <w:rFonts w:ascii="Times New Roman" w:hAnsi="Times New Roman"/>
-                <w:sz w:val="16"/>
-                <w:szCs w:val="16"/>
-              </w:rPr>
-              <w:t>+++.</w:t>
-            </w:r>
-          </w:p>
-          <w:p>
-            <w:pPr>
-              <w:spacing w:after="0" w:line="0" w:lineRule="atLeast"/>
-              <w:jc w:val="center"/>
-              <w:rPr>
-                <w:rFonts w:ascii="Times New Roman" w:hAnsi="Times New Roman"/>
-                <w:b/>
-                <w:sz w:val="16"/>
-                <w:szCs w:val="16"/>
-              </w:rPr>
-            </w:pPr>
-            <w:r>
-              <w:rPr>
-                <w:rFonts w:ascii="Times New Roman" w:hAnsi="Times New Roman"/>
-                <w:b/>
-                <w:sz w:val="16"/>
-                <w:szCs w:val="16"/>
-              </w:rPr>
-              <w:t>+++</w:t>
-            </w:r>
-            <w:proofErr w:type="spellStart"/>
-            <w:proofErr w:type="gramStart"/>
-            <w:r>
-              <w:rPr>
-                <w:rFonts w:ascii="Times New Roman" w:hAnsi="Times New Roman"/>
-                <w:b/>
-                <w:sz w:val="16"/>
-                <w:szCs w:val="16"/>
-              </w:rPr>
-              <w:t>autorizador.grado</w:t>
-            </w:r>
-            <w:proofErr w:type="gramEnd"/>
-            <w:r>
-              <w:rPr>
-                <w:rFonts w:ascii="Times New Roman" w:hAnsi="Times New Roman"/>
-                <w:b/>
-                <w:sz w:val="16"/>
-                <w:szCs w:val="16"/>
-              </w:rPr>
-              <w:t>.nombre.toUpperCase</w:t>
-            </w:r>
-            <w:proofErr w:type="spellEnd"/>
-            <w:r>
-              <w:rPr>
-                <w:rFonts w:ascii="Times New Roman" w:hAnsi="Times New Roman"/>
-                <w:b/>
-                <w:sz w:val="16"/>
-                <w:szCs w:val="16"/>
-              </w:rPr>
-              <w:t>()+++</w:t>
-            </w:r>
-          </w:p>
-          <w:p>
-            <w:pPr>
-              <w:spacing w:after="0" w:line="0" w:lineRule="atLeast"/>
-              <w:jc w:val="center"/>
-              <w:rPr>
-                <w:rFonts w:ascii="Times New Roman" w:hAnsi="Times New Roman"/>
-                <w:b/>
-                <w:sz w:val="16"/>
-                <w:szCs w:val="16"/>
-              </w:rPr>
-            </w:pPr>
-            <w:r>
-              <w:rPr>
-                <w:rFonts w:ascii="Times New Roman" w:hAnsi="Times New Roman"/>
-                <w:b/>
-                <w:sz w:val="16"/>
-                <w:szCs w:val="16"/>
-              </w:rPr>
-              <w:t>+++</w:t>
-            </w:r>
-            <w:proofErr w:type="gramStart"/>
-            <w:r>
-              <w:rPr>
-                <w:rFonts w:ascii="Times New Roman" w:hAnsi="Times New Roman"/>
-                <w:b/>
-                <w:sz w:val="16"/>
-                <w:szCs w:val="16"/>
-              </w:rPr>
-              <w:t>autorizador.cargo</w:t>
-            </w:r>
-            <w:proofErr w:type="gramEnd"/>
-            <w:r>
-              <w:rPr>
-                <w:rFonts w:ascii="Times New Roman" w:hAnsi="Times New Roman"/>
-                <w:b/>
-                <w:sz w:val="16"/>
-                <w:szCs w:val="16"/>
-              </w:rPr>
-              <w:t>_profesional</w:t>
+              <w:t>+++autorizador.cargo_profesional</w:t>
             </w:r>
             <w:r>
               <w:rPr>
@@ -3786,21 +3610,12 @@
                 <w:b/>
               </w:rPr>
             </w:pPr>
-            <w:proofErr w:type="gramStart"/>
-            <w:r>
-              <w:rPr>
-                <w:rFonts w:ascii="Times New Roman" w:hAnsi="Times New Roman"/>
-                <w:b/>
-              </w:rPr>
-              <w:t>NOMBRES  Y</w:t>
-            </w:r>
-            <w:proofErr w:type="gramEnd"/>
-            <w:r>
-              <w:rPr>
-                <w:rFonts w:ascii="Times New Roman" w:hAnsi="Times New Roman"/>
-                <w:b/>
-              </w:rPr>
-              <w:t xml:space="preserve"> APELLIDOS:</w:t>
+            <w:r>
+              <w:rPr>
+                <w:rFonts w:ascii="Times New Roman" w:hAnsi="Times New Roman"/>
+                <w:b/>
+              </w:rPr>
+              <w:t>NOMBRES  Y APELLIDOS:</w:t>
             </w:r>
           </w:p>
         </w:tc>
@@ -3830,15 +3645,7 @@
                 <w:rFonts w:ascii="Times New Roman" w:hAnsi="Times New Roman"/>
                 <w:b/>
               </w:rPr>
-              <w:t>destinatario_</w:t>
-            </w:r>
-            <w:proofErr w:type="gramStart"/>
-            <w:r>
-              <w:rPr>
-                <w:rFonts w:ascii="Times New Roman" w:hAnsi="Times New Roman"/>
-                <w:b/>
-              </w:rPr>
-              <w:t>nombres</w:t>
+              <w:t>destinatario_nombres</w:t>
             </w:r>
             <w:r>
               <w:rPr>
@@ -3848,7 +3655,6 @@
               <w:t>.toUpperCase</w:t>
             </w:r>
             <w:proofErr w:type="spellEnd"/>
-            <w:proofErr w:type="gramEnd"/>
             <w:r>
               <w:rPr>
                 <w:rFonts w:ascii="Times New Roman" w:hAnsi="Times New Roman"/>
@@ -4015,16 +3821,7 @@
                 <w:b/>
                 <w:bCs/>
               </w:rPr>
-              <w:t>destinatario_</w:t>
-            </w:r>
-            <w:proofErr w:type="gramStart"/>
-            <w:r>
-              <w:rPr>
-                <w:rFonts w:ascii="Times New Roman" w:hAnsi="Times New Roman"/>
-                <w:b/>
-                <w:bCs/>
-              </w:rPr>
-              <w:t>grado</w:t>
+              <w:t>destinatario_grado</w:t>
             </w:r>
             <w:r>
               <w:rPr>
@@ -4034,7 +3831,6 @@
               <w:t>.toUpperCase</w:t>
             </w:r>
             <w:proofErr w:type="spellEnd"/>
-            <w:proofErr w:type="gramEnd"/>
             <w:r>
               <w:rPr>
                 <w:rFonts w:ascii="Times New Roman" w:hAnsi="Times New Roman"/>
@@ -4106,15 +3902,7 @@
                 <w:rFonts w:ascii="Times New Roman" w:hAnsi="Times New Roman"/>
                 <w:b/>
               </w:rPr>
-              <w:t>destinatario_</w:t>
-            </w:r>
-            <w:proofErr w:type="gramStart"/>
-            <w:r>
-              <w:rPr>
-                <w:rFonts w:ascii="Times New Roman" w:hAnsi="Times New Roman"/>
-                <w:b/>
-              </w:rPr>
-              <w:t>cargo</w:t>
+              <w:t>destinatario_cargo</w:t>
             </w:r>
             <w:r>
               <w:rPr>
@@ -4124,7 +3912,6 @@
               <w:t>.toUpperCase</w:t>
             </w:r>
             <w:proofErr w:type="spellEnd"/>
-            <w:proofErr w:type="gramEnd"/>
             <w:r>
               <w:rPr>
                 <w:rFonts w:ascii="Times New Roman" w:hAnsi="Times New Roman"/>

</xml_diff>